<commit_message>
Added even more Android documentation. Changed a few problematic things with NFC Adapter handling in the Android Activities. Regenerated Javadoc.
</commit_message>
<xml_diff>
--- a/Documentacion/TFG.docx
+++ b/Documentacion/TFG.docx
@@ -296,7 +296,7 @@
           <w:r>
             <w:fldChar w:fldCharType="separate"/>
           </w:r>
-          <w:hyperlink w:anchor="_Toc48746085" w:history="1">
+          <w:hyperlink w:anchor="_Toc48834992" w:history="1">
             <w:r>
               <w:rPr>
                 <w:rStyle w:val="Hipervnculo"/>
@@ -324,7 +324,7 @@
                 <w:noProof/>
                 <w:webHidden/>
               </w:rPr>
-              <w:instrText xml:space="preserve"> PAGEREF _Toc48746085 \h </w:instrText>
+              <w:instrText xml:space="preserve"> PAGEREF _Toc48834992 \h </w:instrText>
             </w:r>
             <w:r>
               <w:rPr>
@@ -367,7 +367,7 @@
               <w:szCs w:val="22"/>
             </w:rPr>
           </w:pPr>
-          <w:hyperlink w:anchor="_Toc48746086" w:history="1">
+          <w:hyperlink w:anchor="_Toc48834993" w:history="1">
             <w:r>
               <w:rPr>
                 <w:rStyle w:val="Hipervnculo"/>
@@ -395,7 +395,7 @@
                 <w:noProof/>
                 <w:webHidden/>
               </w:rPr>
-              <w:instrText xml:space="preserve"> PAGEREF _Toc48746086 \h </w:instrText>
+              <w:instrText xml:space="preserve"> PAGEREF _Toc48834993 \h </w:instrText>
             </w:r>
             <w:r>
               <w:rPr>
@@ -438,7 +438,7 @@
               <w:szCs w:val="22"/>
             </w:rPr>
           </w:pPr>
-          <w:hyperlink w:anchor="_Toc48746087" w:history="1">
+          <w:hyperlink w:anchor="_Toc48834994" w:history="1">
             <w:r>
               <w:rPr>
                 <w:rStyle w:val="Hipervnculo"/>
@@ -466,7 +466,7 @@
                 <w:noProof/>
                 <w:webHidden/>
               </w:rPr>
-              <w:instrText xml:space="preserve"> PAGEREF _Toc48746087 \h </w:instrText>
+              <w:instrText xml:space="preserve"> PAGEREF _Toc48834994 \h </w:instrText>
             </w:r>
             <w:r>
               <w:rPr>
@@ -509,7 +509,7 @@
               <w:szCs w:val="22"/>
             </w:rPr>
           </w:pPr>
-          <w:hyperlink w:anchor="_Toc48746088" w:history="1">
+          <w:hyperlink w:anchor="_Toc48834995" w:history="1">
             <w:r>
               <w:rPr>
                 <w:rStyle w:val="Hipervnculo"/>
@@ -537,7 +537,7 @@
                 <w:noProof/>
                 <w:webHidden/>
               </w:rPr>
-              <w:instrText xml:space="preserve"> PAGEREF _Toc48746088 \h </w:instrText>
+              <w:instrText xml:space="preserve"> PAGEREF _Toc48834995 \h </w:instrText>
             </w:r>
             <w:r>
               <w:rPr>
@@ -580,7 +580,7 @@
               <w:szCs w:val="22"/>
             </w:rPr>
           </w:pPr>
-          <w:hyperlink w:anchor="_Toc48746089" w:history="1">
+          <w:hyperlink w:anchor="_Toc48834996" w:history="1">
             <w:r>
               <w:rPr>
                 <w:rStyle w:val="Hipervnculo"/>
@@ -608,7 +608,7 @@
                 <w:noProof/>
                 <w:webHidden/>
               </w:rPr>
-              <w:instrText xml:space="preserve"> PAGEREF _Toc48746089 \h </w:instrText>
+              <w:instrText xml:space="preserve"> PAGEREF _Toc48834996 \h </w:instrText>
             </w:r>
             <w:r>
               <w:rPr>
@@ -651,7 +651,7 @@
               <w:szCs w:val="22"/>
             </w:rPr>
           </w:pPr>
-          <w:hyperlink w:anchor="_Toc48746090" w:history="1">
+          <w:hyperlink w:anchor="_Toc48834997" w:history="1">
             <w:r>
               <w:rPr>
                 <w:rStyle w:val="Hipervnculo"/>
@@ -679,7 +679,7 @@
                 <w:noProof/>
                 <w:webHidden/>
               </w:rPr>
-              <w:instrText xml:space="preserve"> PAGEREF _Toc48746090 \h </w:instrText>
+              <w:instrText xml:space="preserve"> PAGEREF _Toc48834997 \h </w:instrText>
             </w:r>
             <w:r>
               <w:rPr>
@@ -722,7 +722,7 @@
               <w:szCs w:val="22"/>
             </w:rPr>
           </w:pPr>
-          <w:hyperlink w:anchor="_Toc48746091" w:history="1">
+          <w:hyperlink w:anchor="_Toc48834998" w:history="1">
             <w:r>
               <w:rPr>
                 <w:rStyle w:val="Hipervnculo"/>
@@ -750,7 +750,7 @@
                 <w:noProof/>
                 <w:webHidden/>
               </w:rPr>
-              <w:instrText xml:space="preserve"> PAGEREF _Toc48746091 \h </w:instrText>
+              <w:instrText xml:space="preserve"> PAGEREF _Toc48834998 \h </w:instrText>
             </w:r>
             <w:r>
               <w:rPr>
@@ -793,7 +793,7 @@
               <w:szCs w:val="22"/>
             </w:rPr>
           </w:pPr>
-          <w:hyperlink w:anchor="_Toc48746092" w:history="1">
+          <w:hyperlink w:anchor="_Toc48834999" w:history="1">
             <w:r>
               <w:rPr>
                 <w:rStyle w:val="Hipervnculo"/>
@@ -821,7 +821,7 @@
                 <w:noProof/>
                 <w:webHidden/>
               </w:rPr>
-              <w:instrText xml:space="preserve"> PAGEREF _Toc48746092 \h </w:instrText>
+              <w:instrText xml:space="preserve"> PAGEREF _Toc48834999 \h </w:instrText>
             </w:r>
             <w:r>
               <w:rPr>
@@ -864,7 +864,7 @@
               <w:szCs w:val="22"/>
             </w:rPr>
           </w:pPr>
-          <w:hyperlink w:anchor="_Toc48746093" w:history="1">
+          <w:hyperlink w:anchor="_Toc48835000" w:history="1">
             <w:r>
               <w:rPr>
                 <w:rStyle w:val="Hipervnculo"/>
@@ -892,7 +892,7 @@
                 <w:noProof/>
                 <w:webHidden/>
               </w:rPr>
-              <w:instrText xml:space="preserve"> PAGEREF _Toc48746093 \h </w:instrText>
+              <w:instrText xml:space="preserve"> PAGEREF _Toc48835000 \h </w:instrText>
             </w:r>
             <w:r>
               <w:rPr>
@@ -935,7 +935,7 @@
               <w:szCs w:val="22"/>
             </w:rPr>
           </w:pPr>
-          <w:hyperlink w:anchor="_Toc48746094" w:history="1">
+          <w:hyperlink w:anchor="_Toc48835001" w:history="1">
             <w:r>
               <w:rPr>
                 <w:rStyle w:val="Hipervnculo"/>
@@ -963,7 +963,7 @@
                 <w:noProof/>
                 <w:webHidden/>
               </w:rPr>
-              <w:instrText xml:space="preserve"> PAGEREF _Toc48746094 \h </w:instrText>
+              <w:instrText xml:space="preserve"> PAGEREF _Toc48835001 \h </w:instrText>
             </w:r>
             <w:r>
               <w:rPr>
@@ -1002,32 +1002,18 @@
             </w:tabs>
             <w:rPr>
               <w:noProof/>
+              <w:sz w:val="22"/>
+              <w:szCs w:val="22"/>
             </w:rPr>
           </w:pPr>
-          <w:hyperlink w:anchor="_Toc48746095" w:history="1">
+          <w:hyperlink w:anchor="_Toc48835002" w:history="1">
             <w:r>
               <w:rPr>
                 <w:rStyle w:val="Hipervnculo"/>
                 <w:noProof/>
                 <w:lang w:val="es-ES"/>
               </w:rPr>
-              <w:t>Login y almacenam</w:t>
-            </w:r>
-            <w:r>
-              <w:rPr>
-                <w:rStyle w:val="Hipervnculo"/>
-                <w:noProof/>
-                <w:lang w:val="es-ES"/>
-              </w:rPr>
-              <w:t>i</w:t>
-            </w:r>
-            <w:r>
-              <w:rPr>
-                <w:rStyle w:val="Hipervnculo"/>
-                <w:noProof/>
-                <w:lang w:val="es-ES"/>
-              </w:rPr>
-              <w:t>ento de la información del usuario</w:t>
+              <w:t>Login, información de usuario y conexión con el servidor HTTP</w:t>
             </w:r>
             <w:r>
               <w:rPr>
@@ -1048,7 +1034,7 @@
                 <w:noProof/>
                 <w:webHidden/>
               </w:rPr>
-              <w:instrText xml:space="preserve"> PAGEREF _Toc48746095 \h </w:instrText>
+              <w:instrText xml:space="preserve"> PAGEREF _Toc48835002 \h </w:instrText>
             </w:r>
             <w:r>
               <w:rPr>
@@ -1087,16 +1073,18 @@
             </w:tabs>
             <w:rPr>
               <w:noProof/>
+              <w:sz w:val="22"/>
+              <w:szCs w:val="22"/>
             </w:rPr>
           </w:pPr>
-          <w:hyperlink w:anchor="_Toc48746096" w:history="1">
+          <w:hyperlink w:anchor="_Toc48835003" w:history="1">
             <w:r>
               <w:rPr>
                 <w:rStyle w:val="Hipervnculo"/>
                 <w:noProof/>
                 <w:lang w:val="es-ES"/>
               </w:rPr>
-              <w:t>Actividad de lectura de tarjetas</w:t>
+              <w:t>Actividad y servicio de emulación de etiquetas</w:t>
             </w:r>
             <w:r>
               <w:rPr>
@@ -1117,7 +1105,7 @@
                 <w:noProof/>
                 <w:webHidden/>
               </w:rPr>
-              <w:instrText xml:space="preserve"> PAGEREF _Toc48746096 \h </w:instrText>
+              <w:instrText xml:space="preserve"> PAGEREF _Toc48835003 \h </w:instrText>
             </w:r>
             <w:r>
               <w:rPr>
@@ -1137,7 +1125,7 @@
                 <w:noProof/>
                 <w:webHidden/>
               </w:rPr>
-              <w:t>15</w:t>
+              <w:t>18</w:t>
             </w:r>
             <w:r>
               <w:rPr>
@@ -1156,16 +1144,18 @@
             </w:tabs>
             <w:rPr>
               <w:noProof/>
+              <w:sz w:val="22"/>
+              <w:szCs w:val="22"/>
             </w:rPr>
           </w:pPr>
-          <w:hyperlink w:anchor="_Toc48746097" w:history="1">
+          <w:hyperlink w:anchor="_Toc48835004" w:history="1">
             <w:r>
               <w:rPr>
                 <w:rStyle w:val="Hipervnculo"/>
                 <w:noProof/>
                 <w:lang w:val="es-ES"/>
               </w:rPr>
-              <w:t>Actividad y servicio de emulación de tarjetas</w:t>
+              <w:t>Actividad de lectura de etiquetas</w:t>
             </w:r>
             <w:r>
               <w:rPr>
@@ -1186,7 +1176,7 @@
                 <w:noProof/>
                 <w:webHidden/>
               </w:rPr>
-              <w:instrText xml:space="preserve"> PAGEREF _Toc48746097 \h </w:instrText>
+              <w:instrText xml:space="preserve"> PAGEREF _Toc48835004 \h </w:instrText>
             </w:r>
             <w:r>
               <w:rPr>
@@ -1206,7 +1196,7 @@
                 <w:noProof/>
                 <w:webHidden/>
               </w:rPr>
-              <w:t>15</w:t>
+              <w:t>24</w:t>
             </w:r>
             <w:r>
               <w:rPr>
@@ -1229,7 +1219,7 @@
               <w:szCs w:val="22"/>
             </w:rPr>
           </w:pPr>
-          <w:hyperlink w:anchor="_Toc48746098" w:history="1">
+          <w:hyperlink w:anchor="_Toc48835005" w:history="1">
             <w:r>
               <w:rPr>
                 <w:rStyle w:val="Hipervnculo"/>
@@ -1257,7 +1247,7 @@
                 <w:noProof/>
                 <w:webHidden/>
               </w:rPr>
-              <w:instrText xml:space="preserve"> PAGEREF _Toc48746098 \h </w:instrText>
+              <w:instrText xml:space="preserve"> PAGEREF _Toc48835005 \h </w:instrText>
             </w:r>
             <w:r>
               <w:rPr>
@@ -1277,7 +1267,7 @@
                 <w:noProof/>
                 <w:webHidden/>
               </w:rPr>
-              <w:t>16</w:t>
+              <w:t>27</w:t>
             </w:r>
             <w:r>
               <w:rPr>
@@ -1300,7 +1290,7 @@
               <w:szCs w:val="22"/>
             </w:rPr>
           </w:pPr>
-          <w:hyperlink w:anchor="_Toc48746099" w:history="1">
+          <w:hyperlink w:anchor="_Toc48835006" w:history="1">
             <w:r>
               <w:rPr>
                 <w:rStyle w:val="Hipervnculo"/>
@@ -1328,7 +1318,7 @@
                 <w:noProof/>
                 <w:webHidden/>
               </w:rPr>
-              <w:instrText xml:space="preserve"> PAGEREF _Toc48746099 \h </w:instrText>
+              <w:instrText xml:space="preserve"> PAGEREF _Toc48835006 \h </w:instrText>
             </w:r>
             <w:r>
               <w:rPr>
@@ -1348,7 +1338,7 @@
                 <w:noProof/>
                 <w:webHidden/>
               </w:rPr>
-              <w:t>16</w:t>
+              <w:t>28</w:t>
             </w:r>
             <w:r>
               <w:rPr>
@@ -1391,7 +1381,7 @@
           <w:lang w:val="es-ES"/>
         </w:rPr>
       </w:pPr>
-      <w:bookmarkStart w:id="0" w:name="_Toc48746085"/>
+      <w:bookmarkStart w:id="0" w:name="_Toc48834992"/>
       <w:r>
         <w:rPr>
           <w:lang w:val="es-ES"/>
@@ -1414,7 +1404,7 @@
           <w:lang w:val="es-ES"/>
         </w:rPr>
       </w:pPr>
-      <w:bookmarkStart w:id="1" w:name="_Toc48746086"/>
+      <w:bookmarkStart w:id="1" w:name="_Toc48834993"/>
       <w:r>
         <w:rPr>
           <w:lang w:val="es-ES"/>
@@ -1539,7 +1529,7 @@
           <w:bCs/>
           <w:lang w:val="es-ES"/>
         </w:rPr>
-        <w:t>Emulación de tarjeta:</w:t>
+        <w:t xml:space="preserve">Emulación de </w:t>
       </w:r>
       <w:r>
         <w:rPr>
@@ -1547,13 +1537,47 @@
           <w:bCs/>
           <w:lang w:val="es-ES"/>
         </w:rPr>
+        <w:t>etiqueta</w:t>
+      </w:r>
+      <w:r>
+        <w:rPr>
+          <w:b/>
+          <w:bCs/>
+          <w:lang w:val="es-ES"/>
+        </w:rPr>
+        <w:t>:</w:t>
+      </w:r>
+      <w:r>
+        <w:rPr>
+          <w:b/>
+          <w:bCs/>
+          <w:lang w:val="es-ES"/>
+        </w:rPr>
         <w:t xml:space="preserve"> </w:t>
       </w:r>
       <w:r>
         <w:rPr>
           <w:lang w:val="es-ES"/>
         </w:rPr>
-        <w:t>el dispositivo móvil emula la funcionalidad de una tarjeta NFC, compartiendo la información para que otros dispositivos que estén dentro de su rango puedan leer la información de la etiqueta NFC virtual.</w:t>
+        <w:t xml:space="preserve">el dispositivo móvil emula la funcionalidad de una </w:t>
+      </w:r>
+      <w:r>
+        <w:rPr>
+          <w:lang w:val="es-ES"/>
+        </w:rPr>
+        <w:t>etiqueta</w:t>
+      </w:r>
+      <w:r>
+        <w:rPr>
+          <w:lang w:val="es-ES"/>
+        </w:rPr>
+        <w:t xml:space="preserve"> </w:t>
+      </w:r>
+      <w:r>
+        <w:rPr>
+          <w:lang w:val="es-ES"/>
+        </w:rPr>
+        <w:t>NFC, compartiendo la información para que otros dispositivos que estén dentro de su rango puedan leer la información de la etiqueta NFC virtual.</w:t>
       </w:r>
     </w:p>
     <w:p>
@@ -1581,7 +1605,25 @@
         <w:rPr>
           <w:lang w:val="es-ES"/>
         </w:rPr>
-        <w:t xml:space="preserve"> El modo lectura permite al dispositivo ponerse en modo de escucha esperando que tarjetas NFC entren dentro de su rango de operación para leer su información. Por otro lado, el modo escritura nos permite escribir información a la etiqueta que entra dentro del rango de operación. Para poder escribir sobre estas etiquetas, se necesita de software especial capacitado para hacerlo.</w:t>
+        <w:t xml:space="preserve"> El modo lectura permite al dispositivo ponerse en modo de escucha esperando que </w:t>
+      </w:r>
+      <w:r>
+        <w:rPr>
+          <w:lang w:val="es-ES"/>
+        </w:rPr>
+        <w:t>etiquetas</w:t>
+      </w:r>
+      <w:r>
+        <w:rPr>
+          <w:lang w:val="es-ES"/>
+        </w:rPr>
+        <w:t xml:space="preserve"> </w:t>
+      </w:r>
+      <w:r>
+        <w:rPr>
+          <w:lang w:val="es-ES"/>
+        </w:rPr>
+        <w:t>NFC entren dentro de su rango de operación para leer su información. Por otro lado, el modo escritura nos permite escribir información a la etiqueta que entra dentro del rango de operación. Para poder escribir sobre estas etiquetas, se necesita de software especial capacitado para hacerlo.</w:t>
       </w:r>
     </w:p>
     <w:p>
@@ -2010,7 +2052,7 @@
           <w:lang w:val="es-ES"/>
         </w:rPr>
       </w:pPr>
-      <w:bookmarkStart w:id="2" w:name="_Toc48746087"/>
+      <w:bookmarkStart w:id="2" w:name="_Toc48834994"/>
       <w:r>
         <w:rPr>
           <w:lang w:val="es-ES"/>
@@ -2160,14 +2202,22 @@
           <w:lang w:val="es-ES"/>
         </w:rPr>
       </w:pPr>
-      <w:bookmarkStart w:id="3" w:name="_Toc48746088"/>
-      <w:r>
-        <w:rPr>
-          <w:lang w:val="es-ES"/>
-        </w:rPr>
-        <w:t>Type 4 tags</w:t>
-      </w:r>
+      <w:bookmarkStart w:id="3" w:name="_Type_4_tagS"/>
+      <w:bookmarkStart w:id="4" w:name="_Toc48834995"/>
       <w:bookmarkEnd w:id="3"/>
+      <w:r>
+        <w:rPr>
+          <w:lang w:val="es-ES"/>
+        </w:rPr>
+        <w:t>Type 4 tag</w:t>
+      </w:r>
+      <w:r>
+        <w:rPr>
+          <w:lang w:val="es-ES"/>
+        </w:rPr>
+        <w:t>s</w:t>
+      </w:r>
+      <w:bookmarkEnd w:id="4"/>
     </w:p>
     <w:p>
       <w:pPr>
@@ -2465,7 +2515,19 @@
         <w:rPr>
           <w:lang w:val="es-ES"/>
         </w:rPr>
-        <w:t xml:space="preserve">. El lector le especifica a la etiqueta que está buscando una aplicación con mensaje NDEF. El comando está buscando por la ID </w:t>
+        <w:t xml:space="preserve">. El lector </w:t>
+      </w:r>
+      <w:r>
+        <w:rPr>
+          <w:lang w:val="es-ES"/>
+        </w:rPr>
+        <w:t xml:space="preserve">le indica </w:t>
+      </w:r>
+      <w:r>
+        <w:rPr>
+          <w:lang w:val="es-ES"/>
+        </w:rPr>
+        <w:t xml:space="preserve">a la etiqueta que está buscando una aplicación con mensaje NDEF. El comando está buscando por la ID </w:t>
       </w:r>
       <w:r>
         <w:rPr>
@@ -2900,7 +2962,7 @@
           <w:lang w:val="es-ES"/>
         </w:rPr>
       </w:pPr>
-      <w:bookmarkStart w:id="4" w:name="_Toc48746089"/>
+      <w:bookmarkStart w:id="5" w:name="_Toc48834996"/>
       <w:r>
         <w:rPr>
           <w:lang w:val="es-ES"/>
@@ -2913,7 +2975,7 @@
         </w:rPr>
         <w:t xml:space="preserve"> desarrollado</w:t>
       </w:r>
-      <w:bookmarkEnd w:id="4"/>
+      <w:bookmarkEnd w:id="5"/>
     </w:p>
     <w:p>
       <w:pPr>
@@ -2922,14 +2984,14 @@
           <w:lang w:val="es-ES"/>
         </w:rPr>
       </w:pPr>
-      <w:bookmarkStart w:id="5" w:name="_Toc48746090"/>
+      <w:bookmarkStart w:id="6" w:name="_Toc48834997"/>
       <w:r>
         <w:rPr>
           <w:lang w:val="es-ES"/>
         </w:rPr>
         <w:t>Introducción</w:t>
       </w:r>
-      <w:bookmarkEnd w:id="5"/>
+      <w:bookmarkEnd w:id="6"/>
     </w:p>
     <w:p>
       <w:pPr>
@@ -3075,14 +3137,14 @@
           <w:lang w:val="es-ES"/>
         </w:rPr>
       </w:pPr>
-      <w:bookmarkStart w:id="6" w:name="_Toc48746091"/>
+      <w:bookmarkStart w:id="7" w:name="_Toc48834998"/>
       <w:r>
         <w:rPr>
           <w:lang w:val="es-ES"/>
         </w:rPr>
         <w:t>Arquitectura del sistema</w:t>
       </w:r>
-      <w:bookmarkEnd w:id="6"/>
+      <w:bookmarkEnd w:id="7"/>
     </w:p>
     <w:p>
       <w:pPr>
@@ -3299,14 +3361,14 @@
           <w:lang w:val="es-ES"/>
         </w:rPr>
       </w:pPr>
-      <w:bookmarkStart w:id="7" w:name="_Toc48746092"/>
+      <w:bookmarkStart w:id="8" w:name="_Toc48834999"/>
       <w:r>
         <w:rPr>
           <w:lang w:val="es-ES"/>
         </w:rPr>
         <w:t>Base de datos</w:t>
       </w:r>
-      <w:bookmarkEnd w:id="7"/>
+      <w:bookmarkEnd w:id="8"/>
     </w:p>
     <w:p>
       <w:pPr>
@@ -4230,7 +4292,7 @@
           <w:lang w:val="es-ES"/>
         </w:rPr>
       </w:pPr>
-      <w:bookmarkStart w:id="8" w:name="_Toc48746093"/>
+      <w:bookmarkStart w:id="9" w:name="_Toc48835000"/>
       <w:r>
         <w:rPr>
           <w:lang w:val="es-ES"/>
@@ -4238,7 +4300,7 @@
         <w:lastRenderedPageBreak/>
         <w:t>ReST API y servidor HTTP</w:t>
       </w:r>
-      <w:bookmarkEnd w:id="8"/>
+      <w:bookmarkEnd w:id="9"/>
     </w:p>
     <w:p>
       <w:pPr>
@@ -5711,14 +5773,12 @@
         <w:rPr>
           <w:rFonts w:ascii="Consolas" w:eastAsia="Times New Roman" w:hAnsi="Consolas" w:cs="Times New Roman"/>
           <w:color w:val="ABB2BF"/>
-          <w:lang w:val="es-ES"/>
         </w:rPr>
       </w:pPr>
       <w:r>
         <w:rPr>
           <w:rFonts w:ascii="Consolas" w:eastAsia="Times New Roman" w:hAnsi="Consolas" w:cs="Times New Roman"/>
           <w:color w:val="C678DD"/>
-          <w:lang w:val="es-ES"/>
         </w:rPr>
         <w:t>def</w:t>
       </w:r>
@@ -5726,7 +5786,6 @@
         <w:rPr>
           <w:rFonts w:ascii="Consolas" w:eastAsia="Times New Roman" w:hAnsi="Consolas" w:cs="Times New Roman"/>
           <w:color w:val="ABB2BF"/>
-          <w:lang w:val="es-ES"/>
         </w:rPr>
         <w:t> </w:t>
       </w:r>
@@ -5734,7 +5793,6 @@
         <w:rPr>
           <w:rFonts w:ascii="Consolas" w:eastAsia="Times New Roman" w:hAnsi="Consolas" w:cs="Times New Roman"/>
           <w:color w:val="61AFEF"/>
-          <w:lang w:val="es-ES"/>
         </w:rPr>
         <w:t>login</w:t>
       </w:r>
@@ -5742,7 +5800,6 @@
         <w:rPr>
           <w:rFonts w:ascii="Consolas" w:eastAsia="Times New Roman" w:hAnsi="Consolas" w:cs="Times New Roman"/>
           <w:color w:val="ABB2BF"/>
-          <w:lang w:val="es-ES"/>
         </w:rPr>
         <w:t>(</w:t>
       </w:r>
@@ -5752,7 +5809,6 @@
           <w:i/>
           <w:iCs/>
           <w:color w:val="D19A66"/>
-          <w:lang w:val="es-ES"/>
         </w:rPr>
         <w:t>employee</w:t>
       </w:r>
@@ -5760,7 +5816,6 @@
         <w:rPr>
           <w:rFonts w:ascii="Consolas" w:eastAsia="Times New Roman" w:hAnsi="Consolas" w:cs="Times New Roman"/>
           <w:color w:val="ABB2BF"/>
-          <w:lang w:val="es-ES"/>
         </w:rPr>
         <w:t>):</w:t>
       </w:r>
@@ -9451,7 +9506,19 @@
           <w:lang w:val="es-ES"/>
         </w:rPr>
         <w:lastRenderedPageBreak/>
-        <w:t>El ultimo p</w:t>
+        <w:t xml:space="preserve">El </w:t>
+      </w:r>
+      <w:r>
+        <w:rPr>
+          <w:lang w:val="es-ES"/>
+        </w:rPr>
+        <w:t>último</w:t>
+      </w:r>
+      <w:r>
+        <w:rPr>
+          <w:lang w:val="es-ES"/>
+        </w:rPr>
+        <w:t xml:space="preserve"> p</w:t>
       </w:r>
       <w:r>
         <w:rPr>
@@ -9756,7 +9823,7 @@
           <w:lang w:val="es-ES"/>
         </w:rPr>
       </w:pPr>
-      <w:bookmarkStart w:id="9" w:name="_Toc48746094"/>
+      <w:bookmarkStart w:id="10" w:name="_Toc48835001"/>
       <w:r>
         <w:rPr>
           <w:lang w:val="es-ES"/>
@@ -9764,7 +9831,7 @@
         <w:lastRenderedPageBreak/>
         <w:t>Aplicación Android</w:t>
       </w:r>
-      <w:bookmarkEnd w:id="9"/>
+      <w:bookmarkEnd w:id="10"/>
     </w:p>
     <w:p>
       <w:pPr>
@@ -10106,20 +10173,20 @@
           <w:lang w:val="es-ES"/>
         </w:rPr>
       </w:pPr>
-      <w:bookmarkStart w:id="10" w:name="_Toc48746095"/>
+      <w:bookmarkStart w:id="11" w:name="_Toc48835002"/>
       <w:r>
         <w:rPr>
           <w:lang w:val="es-ES"/>
         </w:rPr>
         <w:t>Login</w:t>
       </w:r>
-      <w:bookmarkEnd w:id="10"/>
       <w:r>
         <w:rPr>
           <w:lang w:val="es-ES"/>
         </w:rPr>
         <w:t>, información de usuario y conexión con el servidor HTTP</w:t>
       </w:r>
+      <w:bookmarkEnd w:id="11"/>
     </w:p>
     <w:p>
       <w:pPr>
@@ -10405,7 +10472,19 @@
         <w:rPr>
           <w:lang w:val="es-ES"/>
         </w:rPr>
-        <w:t>en el tema de las conexiones con el servidor HTTP remoto. Para poder realizar conexiones remotas desde una actividad se deben declarar los permisos de Android relacionados con Internet en el manifiesto:</w:t>
+        <w:t>en</w:t>
+      </w:r>
+      <w:r>
+        <w:rPr>
+          <w:lang w:val="es-ES"/>
+        </w:rPr>
+        <w:t xml:space="preserve"> cuanto al aspecto </w:t>
+      </w:r>
+      <w:r>
+        <w:rPr>
+          <w:lang w:val="es-ES"/>
+        </w:rPr>
+        <w:t>de las conexiones con el servidor HTTP remoto. Para poder realizar conexiones remotas desde una actividad se deben declarar los permisos de Android relacionados con Internet en el manifiesto:</w:t>
       </w:r>
     </w:p>
     <w:p>
@@ -10510,9 +10589,9 @@
           <w:noProof/>
         </w:rPr>
         <w:drawing>
-          <wp:inline distT="0" distB="0" distL="0" distR="0" wp14:anchorId="78691CD9" wp14:editId="73849CE0">
-            <wp:extent cx="4819048" cy="447619"/>
-            <wp:effectExtent l="0" t="0" r="635" b="0"/>
+          <wp:inline distT="0" distB="0" distL="0" distR="0" wp14:anchorId="78691CD9" wp14:editId="3E6E1563">
+            <wp:extent cx="4409466" cy="409575"/>
+            <wp:effectExtent l="0" t="0" r="0" b="0"/>
             <wp:docPr id="13" name="Imagen 13"/>
             <wp:cNvGraphicFramePr>
               <a:graphicFrameLocks xmlns:a="http://schemas.openxmlformats.org/drawingml/2006/main" noChangeAspect="1"/>
@@ -10533,7 +10612,7 @@
                   <pic:spPr>
                     <a:xfrm>
                       <a:off x="0" y="0"/>
-                      <a:ext cx="4819048" cy="447619"/>
+                      <a:ext cx="5123509" cy="475899"/>
                     </a:xfrm>
                     <a:prstGeom prst="rect">
                       <a:avLst/>
@@ -10570,9 +10649,9 @@
           <w:noProof/>
         </w:rPr>
         <w:drawing>
-          <wp:inline distT="0" distB="0" distL="0" distR="0" wp14:anchorId="2C06D384" wp14:editId="703D5B07">
-            <wp:extent cx="5400040" cy="5281295"/>
-            <wp:effectExtent l="0" t="0" r="0" b="0"/>
+          <wp:inline distT="0" distB="0" distL="0" distR="0" wp14:anchorId="2C06D384" wp14:editId="05AC616F">
+            <wp:extent cx="5229930" cy="5114925"/>
+            <wp:effectExtent l="0" t="0" r="8890" b="0"/>
             <wp:docPr id="14" name="Imagen 14"/>
             <wp:cNvGraphicFramePr>
               <a:graphicFrameLocks xmlns:a="http://schemas.openxmlformats.org/drawingml/2006/main" noChangeAspect="1"/>
@@ -10593,7 +10672,7 @@
                   <pic:spPr>
                     <a:xfrm>
                       <a:off x="0" y="0"/>
-                      <a:ext cx="5400040" cy="5281295"/>
+                      <a:ext cx="5241513" cy="5126253"/>
                     </a:xfrm>
                     <a:prstGeom prst="rect">
                       <a:avLst/>
@@ -10666,11 +10745,10 @@
         <w:rPr>
           <w:noProof/>
         </w:rPr>
-        <w:lastRenderedPageBreak/>
         <w:drawing>
-          <wp:inline distT="0" distB="0" distL="0" distR="0" wp14:anchorId="2F6FA6A3" wp14:editId="750CBAF2">
-            <wp:extent cx="2257425" cy="651180"/>
-            <wp:effectExtent l="0" t="0" r="0" b="0"/>
+          <wp:inline distT="0" distB="0" distL="0" distR="0" wp14:anchorId="2F6FA6A3" wp14:editId="414D0442">
+            <wp:extent cx="2509523" cy="723900"/>
+            <wp:effectExtent l="0" t="0" r="5080" b="0"/>
             <wp:docPr id="15" name="Imagen 15"/>
             <wp:cNvGraphicFramePr>
               <a:graphicFrameLocks xmlns:a="http://schemas.openxmlformats.org/drawingml/2006/main" noChangeAspect="1"/>
@@ -10691,7 +10769,7 @@
                   <pic:spPr>
                     <a:xfrm>
                       <a:off x="0" y="0"/>
-                      <a:ext cx="2334615" cy="673446"/>
+                      <a:ext cx="2608924" cy="752573"/>
                     </a:xfrm>
                     <a:prstGeom prst="rect">
                       <a:avLst/>
@@ -10714,6 +10792,7 @@
         <w:rPr>
           <w:lang w:val="es-ES"/>
         </w:rPr>
+        <w:lastRenderedPageBreak/>
         <w:t>Y la función “updateUserInfo”:</w:t>
       </w:r>
     </w:p>
@@ -10787,10 +10866,20 @@
         <w:rPr>
           <w:lang w:val="es-ES"/>
         </w:rPr>
-        <w:t>Esta estructura de conexión con el servidor en el método “doInBackground” seguido con una llamada a un método que actualice la interfaz desde “onPostExecute” y la forma de analizar la respuesta del servidor se sigue en todas las actividades que necesiten conectarse al servidor HTTP. Puede haber ligeros cambios entre las clases, pero la estructura general es la expuesta anteriormente.</w:t>
-      </w:r>
-      <w:bookmarkStart w:id="11" w:name="_GoBack"/>
-      <w:bookmarkEnd w:id="11"/>
+        <w:t>Esta estructura de conexión con el servidor</w:t>
+      </w:r>
+      <w:r>
+        <w:rPr>
+          <w:lang w:val="es-ES"/>
+        </w:rPr>
+        <w:t xml:space="preserve"> HTTP</w:t>
+      </w:r>
+      <w:r>
+        <w:rPr>
+          <w:lang w:val="es-ES"/>
+        </w:rPr>
+        <w:t xml:space="preserve"> en el método “doInBackground” seguido con una llamada a un método que actualice la interfaz desde “onPostExecute” y la forma de analizar la respuesta del servidor se sigue en todas las actividades que necesiten conectarse al servidor HTTP. Puede haber ligeros cambios entre las clases, pero la estructura general es la expuesta anteriormente.</w:t>
+      </w:r>
     </w:p>
     <w:p>
       <w:pPr>
@@ -10799,32 +10888,1423 @@
           <w:lang w:val="es-ES"/>
         </w:rPr>
       </w:pPr>
+      <w:bookmarkStart w:id="12" w:name="_Toc48835003"/>
+      <w:r>
+        <w:rPr>
+          <w:lang w:val="es-ES"/>
+        </w:rPr>
+        <w:t xml:space="preserve">Actividad y servicio de emulación de </w:t>
+      </w:r>
+      <w:r>
+        <w:rPr>
+          <w:lang w:val="es-ES"/>
+        </w:rPr>
+        <w:t>etiquetas</w:t>
+      </w:r>
+      <w:bookmarkEnd w:id="12"/>
+    </w:p>
+    <w:p>
+      <w:pPr>
+        <w:rPr>
+          <w:lang w:val="es-ES"/>
+        </w:rPr>
+      </w:pPr>
+      <w:r>
+        <w:rPr>
+          <w:lang w:val="es-ES"/>
+        </w:rPr>
+        <w:t>La funcionalidad de</w:t>
+      </w:r>
+      <w:r>
+        <w:rPr>
+          <w:lang w:val="es-ES"/>
+        </w:rPr>
+        <w:t xml:space="preserve"> la emulación de etiquetas de la aplicación se encuentra dividida entre una actividad y un servicio de Android.</w:t>
+      </w:r>
+    </w:p>
+    <w:p>
+      <w:pPr>
+        <w:rPr>
+          <w:lang w:val="es-ES"/>
+        </w:rPr>
+      </w:pPr>
+      <w:r>
+        <w:rPr>
+          <w:lang w:val="es-ES"/>
+        </w:rPr>
+        <w:t>La actividad sigue el esquema general de actividades de Android. Al ser creada, se enlazan los elementos de la interfaz de usuario con</w:t>
+      </w:r>
+      <w:r>
+        <w:rPr>
+          <w:lang w:val="es-ES"/>
+        </w:rPr>
+        <w:t xml:space="preserve"> variables interna de la clase. Se recupera la información de usuario de las SharedPreferences y se le deja saber al usuario el contenido de la etiqueta NFC a emular, dándole un timestamp con el tiempo aproximado en el que está fichando en el trabajo.</w:t>
+      </w:r>
+    </w:p>
+    <w:p>
+      <w:pPr>
+        <w:rPr>
+          <w:lang w:val="es-ES"/>
+        </w:rPr>
+      </w:pPr>
+      <w:r>
+        <w:rPr>
+          <w:lang w:val="es-ES"/>
+        </w:rPr>
+        <w:t>Otro elemento que es inicializado al crear la actividad es un AlertDialog. Este AlertDialog se muestra por pantalla sirviendo un mensaje que indica que el teléfono está emulando una etiqueta NFC cuando se pulsa el botón encargado de iniciar la emulación.</w:t>
+      </w:r>
+    </w:p>
+    <w:p>
+      <w:pPr>
+        <w:rPr>
+          <w:lang w:val="es-ES"/>
+        </w:rPr>
+      </w:pPr>
+      <w:r>
+        <w:rPr>
+          <w:lang w:val="es-ES"/>
+        </w:rPr>
+        <w:t>Cuando se pulsa el botón para servir la etiqueta, se llama al método “initEmulationService()”.  Este método se encarga de</w:t>
+      </w:r>
+      <w:r>
+        <w:rPr>
+          <w:lang w:val="es-ES"/>
+        </w:rPr>
+        <w:t xml:space="preserve"> comprobar si NFC está activado,</w:t>
+      </w:r>
+      <w:r>
+        <w:rPr>
+          <w:lang w:val="es-ES"/>
+        </w:rPr>
+        <w:t xml:space="preserve"> crear un Intent registrando la información del usuario recuperada desde las SharedPreferences, hacer que el AlertDialog sea visible, y lanzar el servicio a través del Intent de Android:</w:t>
+      </w:r>
+    </w:p>
+    <w:p>
+      <w:pPr>
+        <w:jc w:val="center"/>
+        <w:rPr>
+          <w:lang w:val="es-ES"/>
+        </w:rPr>
+      </w:pPr>
+      <w:r>
+        <w:rPr>
+          <w:noProof/>
+        </w:rPr>
+        <w:lastRenderedPageBreak/>
+        <w:drawing>
+          <wp:inline distT="0" distB="0" distL="0" distR="0" wp14:anchorId="40B50512" wp14:editId="5D1C1BB1">
+            <wp:extent cx="5400040" cy="1628775"/>
+            <wp:effectExtent l="0" t="0" r="0" b="9525"/>
+            <wp:docPr id="32" name="Imagen 32"/>
+            <wp:cNvGraphicFramePr>
+              <a:graphicFrameLocks xmlns:a="http://schemas.openxmlformats.org/drawingml/2006/main" noChangeAspect="1"/>
+            </wp:cNvGraphicFramePr>
+            <a:graphic xmlns:a="http://schemas.openxmlformats.org/drawingml/2006/main">
+              <a:graphicData uri="http://schemas.openxmlformats.org/drawingml/2006/picture">
+                <pic:pic xmlns:pic="http://schemas.openxmlformats.org/drawingml/2006/picture">
+                  <pic:nvPicPr>
+                    <pic:cNvPr id="1" name=""/>
+                    <pic:cNvPicPr/>
+                  </pic:nvPicPr>
+                  <pic:blipFill>
+                    <a:blip r:embed="rId22"/>
+                    <a:stretch>
+                      <a:fillRect/>
+                    </a:stretch>
+                  </pic:blipFill>
+                  <pic:spPr>
+                    <a:xfrm>
+                      <a:off x="0" y="0"/>
+                      <a:ext cx="5400040" cy="1628775"/>
+                    </a:xfrm>
+                    <a:prstGeom prst="rect">
+                      <a:avLst/>
+                    </a:prstGeom>
+                  </pic:spPr>
+                </pic:pic>
+              </a:graphicData>
+            </a:graphic>
+          </wp:inline>
+        </w:drawing>
+      </w:r>
+    </w:p>
+    <w:p>
+      <w:pPr>
+        <w:rPr>
+          <w:lang w:val="es-ES"/>
+        </w:rPr>
+      </w:pPr>
+      <w:r>
+        <w:rPr>
+          <w:lang w:val="es-ES"/>
+        </w:rPr>
+        <w:t>Asimismo, al crear el AlertDialog se registra un listener para que cuando se haga “dismiss” de cualquier forma, se pare el servicio de emulación a través de otro Intent. Esto está recogido en el método “stopEmulationService()”:</w:t>
+      </w:r>
+    </w:p>
+    <w:p>
+      <w:pPr>
+        <w:jc w:val="center"/>
+        <w:rPr>
+          <w:lang w:val="es-ES"/>
+        </w:rPr>
+      </w:pPr>
+      <w:r>
+        <w:rPr>
+          <w:noProof/>
+        </w:rPr>
+        <w:drawing>
+          <wp:inline distT="0" distB="0" distL="0" distR="0" wp14:anchorId="591E69AD" wp14:editId="1B5E3142">
+            <wp:extent cx="4962525" cy="1005299"/>
+            <wp:effectExtent l="0" t="0" r="0" b="4445"/>
+            <wp:docPr id="26" name="Imagen 26"/>
+            <wp:cNvGraphicFramePr>
+              <a:graphicFrameLocks xmlns:a="http://schemas.openxmlformats.org/drawingml/2006/main" noChangeAspect="1"/>
+            </wp:cNvGraphicFramePr>
+            <a:graphic xmlns:a="http://schemas.openxmlformats.org/drawingml/2006/main">
+              <a:graphicData uri="http://schemas.openxmlformats.org/drawingml/2006/picture">
+                <pic:pic xmlns:pic="http://schemas.openxmlformats.org/drawingml/2006/picture">
+                  <pic:nvPicPr>
+                    <pic:cNvPr id="1" name=""/>
+                    <pic:cNvPicPr/>
+                  </pic:nvPicPr>
+                  <pic:blipFill>
+                    <a:blip r:embed="rId23"/>
+                    <a:stretch>
+                      <a:fillRect/>
+                    </a:stretch>
+                  </pic:blipFill>
+                  <pic:spPr>
+                    <a:xfrm>
+                      <a:off x="0" y="0"/>
+                      <a:ext cx="5135674" cy="1040375"/>
+                    </a:xfrm>
+                    <a:prstGeom prst="rect">
+                      <a:avLst/>
+                    </a:prstGeom>
+                  </pic:spPr>
+                </pic:pic>
+              </a:graphicData>
+            </a:graphic>
+          </wp:inline>
+        </w:drawing>
+      </w:r>
+    </w:p>
+    <w:p>
+      <w:pPr>
+        <w:rPr>
+          <w:lang w:val="es-ES"/>
+        </w:rPr>
+      </w:pPr>
+      <w:r>
+        <w:rPr>
+          <w:lang w:val="es-ES"/>
+        </w:rPr>
+        <w:t>El último elemento importante que explicar de esta actividad es el atributo de tipo Broad</w:t>
+      </w:r>
+      <w:r>
+        <w:rPr>
+          <w:lang w:val="es-ES"/>
+        </w:rPr>
+        <w:t>c</w:t>
+      </w:r>
+      <w:r>
+        <w:rPr>
+          <w:lang w:val="es-ES"/>
+        </w:rPr>
+        <w:t>astReceiver de la clase. Un Broad</w:t>
+      </w:r>
+      <w:r>
+        <w:rPr>
+          <w:lang w:val="es-ES"/>
+        </w:rPr>
+        <w:t>c</w:t>
+      </w:r>
+      <w:r>
+        <w:rPr>
+          <w:lang w:val="es-ES"/>
+        </w:rPr>
+        <w:t xml:space="preserve">astReceiver es un objeto encargado de recoger </w:t>
+      </w:r>
+      <w:r>
+        <w:rPr>
+          <w:lang w:val="es-ES"/>
+        </w:rPr>
+        <w:t>b</w:t>
+      </w:r>
+      <w:r>
+        <w:rPr>
+          <w:lang w:val="es-ES"/>
+        </w:rPr>
+        <w:t>road</w:t>
+      </w:r>
+      <w:r>
+        <w:rPr>
+          <w:lang w:val="es-ES"/>
+        </w:rPr>
+        <w:t>c</w:t>
+      </w:r>
+      <w:r>
+        <w:rPr>
+          <w:lang w:val="es-ES"/>
+        </w:rPr>
+        <w:t>ast lanzados en la aplicación</w:t>
+      </w:r>
+      <w:r>
+        <w:rPr>
+          <w:lang w:val="es-ES"/>
+        </w:rPr>
+        <w:t xml:space="preserve"> como forma de comunicación entre diferentes componentes de la aplicación, en este caso, entre el servicio de emulación de etiquetas y la actividad de emulación de etiquetas.</w:t>
+      </w:r>
+    </w:p>
+    <w:p>
+      <w:pPr>
+        <w:rPr>
+          <w:lang w:val="es-ES"/>
+        </w:rPr>
+      </w:pPr>
+      <w:r>
+        <w:rPr>
+          <w:lang w:val="es-ES"/>
+        </w:rPr>
+        <w:t>Cada vez que la actividad entra en primer plano se debe registrar el BroadcastReceiver:</w:t>
+      </w:r>
+    </w:p>
+    <w:p>
+      <w:pPr>
+        <w:rPr>
+          <w:lang w:val="es-ES"/>
+        </w:rPr>
+      </w:pPr>
+      <w:r>
+        <w:rPr>
+          <w:noProof/>
+        </w:rPr>
+        <w:drawing>
+          <wp:inline distT="0" distB="0" distL="0" distR="0" wp14:anchorId="2D4A9335" wp14:editId="44C91331">
+            <wp:extent cx="5400040" cy="676275"/>
+            <wp:effectExtent l="0" t="0" r="0" b="9525"/>
+            <wp:docPr id="27" name="Imagen 27"/>
+            <wp:cNvGraphicFramePr>
+              <a:graphicFrameLocks xmlns:a="http://schemas.openxmlformats.org/drawingml/2006/main" noChangeAspect="1"/>
+            </wp:cNvGraphicFramePr>
+            <a:graphic xmlns:a="http://schemas.openxmlformats.org/drawingml/2006/main">
+              <a:graphicData uri="http://schemas.openxmlformats.org/drawingml/2006/picture">
+                <pic:pic xmlns:pic="http://schemas.openxmlformats.org/drawingml/2006/picture">
+                  <pic:nvPicPr>
+                    <pic:cNvPr id="1" name=""/>
+                    <pic:cNvPicPr/>
+                  </pic:nvPicPr>
+                  <pic:blipFill>
+                    <a:blip r:embed="rId24"/>
+                    <a:stretch>
+                      <a:fillRect/>
+                    </a:stretch>
+                  </pic:blipFill>
+                  <pic:spPr>
+                    <a:xfrm>
+                      <a:off x="0" y="0"/>
+                      <a:ext cx="5400040" cy="676275"/>
+                    </a:xfrm>
+                    <a:prstGeom prst="rect">
+                      <a:avLst/>
+                    </a:prstGeom>
+                  </pic:spPr>
+                </pic:pic>
+              </a:graphicData>
+            </a:graphic>
+          </wp:inline>
+        </w:drawing>
+      </w:r>
+    </w:p>
+    <w:p>
+      <w:pPr>
+        <w:rPr>
+          <w:lang w:val="es-ES"/>
+        </w:rPr>
+      </w:pPr>
+      <w:r>
+        <w:rPr>
+          <w:lang w:val="es-ES"/>
+        </w:rPr>
+        <w:t>De la misma forma, cada vez que la actividad deja de estar en primer plano, se debe borrar este registro:</w:t>
+      </w:r>
+    </w:p>
+    <w:p>
+      <w:pPr>
+        <w:jc w:val="center"/>
+        <w:rPr>
+          <w:lang w:val="es-ES"/>
+        </w:rPr>
+      </w:pPr>
+      <w:r>
+        <w:rPr>
+          <w:noProof/>
+        </w:rPr>
+        <w:drawing>
+          <wp:inline distT="0" distB="0" distL="0" distR="0" wp14:anchorId="493028F0" wp14:editId="31BE1CE1">
+            <wp:extent cx="5334676" cy="932815"/>
+            <wp:effectExtent l="0" t="0" r="0" b="635"/>
+            <wp:docPr id="28" name="Imagen 28"/>
+            <wp:cNvGraphicFramePr>
+              <a:graphicFrameLocks xmlns:a="http://schemas.openxmlformats.org/drawingml/2006/main" noChangeAspect="1"/>
+            </wp:cNvGraphicFramePr>
+            <a:graphic xmlns:a="http://schemas.openxmlformats.org/drawingml/2006/main">
+              <a:graphicData uri="http://schemas.openxmlformats.org/drawingml/2006/picture">
+                <pic:pic xmlns:pic="http://schemas.openxmlformats.org/drawingml/2006/picture">
+                  <pic:nvPicPr>
+                    <pic:cNvPr id="1" name=""/>
+                    <pic:cNvPicPr/>
+                  </pic:nvPicPr>
+                  <pic:blipFill>
+                    <a:blip r:embed="rId25"/>
+                    <a:stretch>
+                      <a:fillRect/>
+                    </a:stretch>
+                  </pic:blipFill>
+                  <pic:spPr>
+                    <a:xfrm>
+                      <a:off x="0" y="0"/>
+                      <a:ext cx="5399637" cy="944174"/>
+                    </a:xfrm>
+                    <a:prstGeom prst="rect">
+                      <a:avLst/>
+                    </a:prstGeom>
+                  </pic:spPr>
+                </pic:pic>
+              </a:graphicData>
+            </a:graphic>
+          </wp:inline>
+        </w:drawing>
+      </w:r>
+    </w:p>
+    <w:p>
+      <w:pPr>
+        <w:rPr>
+          <w:lang w:val="es-ES"/>
+        </w:rPr>
+      </w:pPr>
+      <w:r>
+        <w:rPr>
+          <w:lang w:val="es-ES"/>
+        </w:rPr>
+        <w:t>En cuanto a la implementación del BroadCastReceiver, este objeto estará esperando un mensaje del servicio que le indique si la lectura de la etiqueta ha sido correcta. En caso de que así sea, se le notificará al usuario a través de AlertDialogs:</w:t>
+      </w:r>
+    </w:p>
+    <w:p>
+      <w:pPr>
+        <w:jc w:val="center"/>
+        <w:rPr>
+          <w:lang w:val="es-ES"/>
+        </w:rPr>
+      </w:pPr>
+      <w:r>
+        <w:rPr>
+          <w:noProof/>
+        </w:rPr>
+        <w:lastRenderedPageBreak/>
+        <w:drawing>
+          <wp:inline distT="0" distB="0" distL="0" distR="0" wp14:anchorId="6138B82E" wp14:editId="727351E4">
+            <wp:extent cx="4448766" cy="3076575"/>
+            <wp:effectExtent l="0" t="0" r="9525" b="0"/>
+            <wp:docPr id="29" name="Imagen 29"/>
+            <wp:cNvGraphicFramePr>
+              <a:graphicFrameLocks xmlns:a="http://schemas.openxmlformats.org/drawingml/2006/main" noChangeAspect="1"/>
+            </wp:cNvGraphicFramePr>
+            <a:graphic xmlns:a="http://schemas.openxmlformats.org/drawingml/2006/main">
+              <a:graphicData uri="http://schemas.openxmlformats.org/drawingml/2006/picture">
+                <pic:pic xmlns:pic="http://schemas.openxmlformats.org/drawingml/2006/picture">
+                  <pic:nvPicPr>
+                    <pic:cNvPr id="1" name=""/>
+                    <pic:cNvPicPr/>
+                  </pic:nvPicPr>
+                  <pic:blipFill>
+                    <a:blip r:embed="rId26"/>
+                    <a:stretch>
+                      <a:fillRect/>
+                    </a:stretch>
+                  </pic:blipFill>
+                  <pic:spPr>
+                    <a:xfrm>
+                      <a:off x="0" y="0"/>
+                      <a:ext cx="4473724" cy="3093835"/>
+                    </a:xfrm>
+                    <a:prstGeom prst="rect">
+                      <a:avLst/>
+                    </a:prstGeom>
+                  </pic:spPr>
+                </pic:pic>
+              </a:graphicData>
+            </a:graphic>
+          </wp:inline>
+        </w:drawing>
+      </w:r>
+    </w:p>
+    <w:p>
+      <w:pPr>
+        <w:rPr>
+          <w:lang w:val="es-ES"/>
+        </w:rPr>
+      </w:pPr>
+      <w:r>
+        <w:rPr>
+          <w:lang w:val="es-ES"/>
+        </w:rPr>
+        <w:t xml:space="preserve">showDialog es un atributo encargado de evitar que la aplicación enseñe dos AlertDialogs. </w:t>
+      </w:r>
+    </w:p>
+    <w:p>
+      <w:pPr>
+        <w:rPr>
+          <w:lang w:val="es-ES"/>
+        </w:rPr>
+      </w:pPr>
+      <w:r>
+        <w:rPr>
+          <w:lang w:val="es-ES"/>
+        </w:rPr>
+        <w:t xml:space="preserve">La necesidad de este atributo radica en que desde que se hizo la implementación con la API “ReaderMode” (explicada en el apartado de lectura de etiquetas), el lector necesita leer la tarjeta dos veces para que sea correcta. Es por esto que el servicio se ejecuta dos veces, enviando dos broadcasts y creándose dos AlertDialogs. </w:t>
+      </w:r>
+    </w:p>
+    <w:p>
+      <w:pPr>
+        <w:rPr>
+          <w:lang w:val="es-ES"/>
+        </w:rPr>
+      </w:pPr>
+      <w:r>
+        <w:rPr>
+          <w:lang w:val="es-ES"/>
+        </w:rPr>
+        <w:t>Esto es un comportamiento del cual no se ha encontrado más información y es algo que no ocurría cuando se hizo la implementación con “ForegroundDispatch” (explicado en el apartado de lectura de etiquetas), por lo que se entiende que es un bug de la API de</w:t>
+      </w:r>
+      <w:r>
+        <w:rPr>
+          <w:lang w:val="es-ES"/>
+        </w:rPr>
+        <w:t xml:space="preserve"> “ReaderMode”</w:t>
+      </w:r>
+      <w:r>
+        <w:rPr>
+          <w:lang w:val="es-ES"/>
+        </w:rPr>
+        <w:t>.</w:t>
+      </w:r>
+      <w:r>
+        <w:rPr>
+          <w:lang w:val="es-ES"/>
+        </w:rPr>
+        <w:t xml:space="preserve"> Se ha intentado solventar de esta forma y funciona correctamente para los dos teléfonos con los que se ha probado, pero puede dar lugar a errores si para otros teléfonos no se tienen que hacer las dos lecturas o se tienen que hacer más de 2 para que se lea correctamente.</w:t>
+      </w:r>
+    </w:p>
+    <w:p>
+      <w:pPr>
+        <w:rPr>
+          <w:lang w:val="es-ES"/>
+        </w:rPr>
+      </w:pPr>
+      <w:r>
+        <w:rPr>
+          <w:lang w:val="es-ES"/>
+        </w:rPr>
+        <w:t>Con esto queda explicada la actividad de Android y pasamos al servicio de emulación de tarjetas.</w:t>
+      </w:r>
+    </w:p>
+    <w:p>
+      <w:pPr>
+        <w:rPr>
+          <w:lang w:val="es-ES"/>
+        </w:rPr>
+      </w:pPr>
+      <w:r>
+        <w:rPr>
+          <w:lang w:val="es-ES"/>
+        </w:rPr>
+        <w:t>En primer lugar, para el funcionamiento tanto del emulador como del lector de tarjetas, se tiene que registrar la petición de permisos para acceder a la función de NFC en el manifiesto:</w:t>
+      </w:r>
+    </w:p>
+    <w:p>
+      <w:pPr>
+        <w:jc w:val="center"/>
+        <w:rPr>
+          <w:lang w:val="es-ES"/>
+        </w:rPr>
+      </w:pPr>
+      <w:r>
+        <w:rPr>
+          <w:noProof/>
+        </w:rPr>
+        <w:drawing>
+          <wp:inline distT="0" distB="0" distL="0" distR="0" wp14:anchorId="3EE4E240" wp14:editId="6DC89953">
+            <wp:extent cx="3866667" cy="219048"/>
+            <wp:effectExtent l="0" t="0" r="0" b="0"/>
+            <wp:docPr id="30" name="Imagen 30"/>
+            <wp:cNvGraphicFramePr>
+              <a:graphicFrameLocks xmlns:a="http://schemas.openxmlformats.org/drawingml/2006/main" noChangeAspect="1"/>
+            </wp:cNvGraphicFramePr>
+            <a:graphic xmlns:a="http://schemas.openxmlformats.org/drawingml/2006/main">
+              <a:graphicData uri="http://schemas.openxmlformats.org/drawingml/2006/picture">
+                <pic:pic xmlns:pic="http://schemas.openxmlformats.org/drawingml/2006/picture">
+                  <pic:nvPicPr>
+                    <pic:cNvPr id="1" name=""/>
+                    <pic:cNvPicPr/>
+                  </pic:nvPicPr>
+                  <pic:blipFill>
+                    <a:blip r:embed="rId27"/>
+                    <a:stretch>
+                      <a:fillRect/>
+                    </a:stretch>
+                  </pic:blipFill>
+                  <pic:spPr>
+                    <a:xfrm>
+                      <a:off x="0" y="0"/>
+                      <a:ext cx="3866667" cy="219048"/>
+                    </a:xfrm>
+                    <a:prstGeom prst="rect">
+                      <a:avLst/>
+                    </a:prstGeom>
+                  </pic:spPr>
+                </pic:pic>
+              </a:graphicData>
+            </a:graphic>
+          </wp:inline>
+        </w:drawing>
+      </w:r>
+    </w:p>
+    <w:p>
+      <w:pPr>
+        <w:rPr>
+          <w:lang w:val="es-ES"/>
+        </w:rPr>
+      </w:pPr>
+      <w:r>
+        <w:rPr>
+          <w:lang w:val="es-ES"/>
+        </w:rPr>
+        <w:t>Tenemos que especificar que la aplicación solo funcionará si el teléfono cuenta con la característica de NFC. En el caso del emulador, necesitamos también de la característica HCE (Host Card Emulation):</w:t>
+      </w:r>
+    </w:p>
+    <w:p>
+      <w:pPr>
+        <w:jc w:val="center"/>
+        <w:rPr>
+          <w:lang w:val="es-ES"/>
+        </w:rPr>
+      </w:pPr>
+      <w:r>
+        <w:rPr>
+          <w:noProof/>
+        </w:rPr>
+        <w:drawing>
+          <wp:inline distT="0" distB="0" distL="0" distR="0" wp14:anchorId="44546267" wp14:editId="744FEF3E">
+            <wp:extent cx="3285714" cy="1390476"/>
+            <wp:effectExtent l="0" t="0" r="0" b="635"/>
+            <wp:docPr id="31" name="Imagen 31"/>
+            <wp:cNvGraphicFramePr>
+              <a:graphicFrameLocks xmlns:a="http://schemas.openxmlformats.org/drawingml/2006/main" noChangeAspect="1"/>
+            </wp:cNvGraphicFramePr>
+            <a:graphic xmlns:a="http://schemas.openxmlformats.org/drawingml/2006/main">
+              <a:graphicData uri="http://schemas.openxmlformats.org/drawingml/2006/picture">
+                <pic:pic xmlns:pic="http://schemas.openxmlformats.org/drawingml/2006/picture">
+                  <pic:nvPicPr>
+                    <pic:cNvPr id="1" name=""/>
+                    <pic:cNvPicPr/>
+                  </pic:nvPicPr>
+                  <pic:blipFill>
+                    <a:blip r:embed="rId28"/>
+                    <a:stretch>
+                      <a:fillRect/>
+                    </a:stretch>
+                  </pic:blipFill>
+                  <pic:spPr>
+                    <a:xfrm>
+                      <a:off x="0" y="0"/>
+                      <a:ext cx="3285714" cy="1390476"/>
+                    </a:xfrm>
+                    <a:prstGeom prst="rect">
+                      <a:avLst/>
+                    </a:prstGeom>
+                  </pic:spPr>
+                </pic:pic>
+              </a:graphicData>
+            </a:graphic>
+          </wp:inline>
+        </w:drawing>
+      </w:r>
+    </w:p>
+    <w:p>
+      <w:pPr>
+        <w:rPr>
+          <w:lang w:val="es-ES"/>
+        </w:rPr>
+      </w:pPr>
+      <w:r>
+        <w:rPr>
+          <w:lang w:val="es-ES"/>
+        </w:rPr>
+        <w:lastRenderedPageBreak/>
+        <w:t xml:space="preserve">Por </w:t>
+      </w:r>
+      <w:r>
+        <w:rPr>
+          <w:lang w:val="es-ES"/>
+        </w:rPr>
+        <w:t>último,</w:t>
+      </w:r>
       <w:r>
         <w:rPr>
           <w:lang w:val="es-ES"/>
         </w:rPr>
         <w:t xml:space="preserve"> </w:t>
       </w:r>
-      <w:bookmarkStart w:id="12" w:name="_Toc48746096"/>
-      <w:r>
-        <w:rPr>
-          <w:lang w:val="es-ES"/>
-        </w:rPr>
-        <w:t>Actividad de lectura de tarjetas</w:t>
-      </w:r>
-      <w:bookmarkEnd w:id="12"/>
-    </w:p>
-    <w:p>
-      <w:pPr>
-        <w:rPr>
-          <w:lang w:val="es-ES"/>
-        </w:rPr>
-      </w:pPr>
-      <w:r>
-        <w:rPr>
-          <w:lang w:val="es-ES"/>
-        </w:rPr>
-        <w:t>Asasd</w:t>
+      <w:r>
+        <w:rPr>
+          <w:lang w:val="es-ES"/>
+        </w:rPr>
+        <w:t>al declarar el servicio en el manifiesto debemos pedir el permiso “BIND_NFC_SERVICE”. Este permiso es necesario para que solo el sistema operativo Android sea capaz de enlazarse con el servicio de emulación de tarjetas. En la declaración de servicio hay que declarar un Intent-Filter.</w:t>
+      </w:r>
+    </w:p>
+    <w:p>
+      <w:pPr>
+        <w:jc w:val="center"/>
+        <w:rPr>
+          <w:lang w:val="es-ES"/>
+        </w:rPr>
+      </w:pPr>
+      <w:r>
+        <w:rPr>
+          <w:noProof/>
+        </w:rPr>
+        <w:drawing>
+          <wp:inline distT="0" distB="0" distL="0" distR="0" wp14:anchorId="64BDF23F" wp14:editId="50D61E43">
+            <wp:extent cx="4391025" cy="2251278"/>
+            <wp:effectExtent l="0" t="0" r="0" b="0"/>
+            <wp:docPr id="37" name="Imagen 37"/>
+            <wp:cNvGraphicFramePr>
+              <a:graphicFrameLocks xmlns:a="http://schemas.openxmlformats.org/drawingml/2006/main" noChangeAspect="1"/>
+            </wp:cNvGraphicFramePr>
+            <a:graphic xmlns:a="http://schemas.openxmlformats.org/drawingml/2006/main">
+              <a:graphicData uri="http://schemas.openxmlformats.org/drawingml/2006/picture">
+                <pic:pic xmlns:pic="http://schemas.openxmlformats.org/drawingml/2006/picture">
+                  <pic:nvPicPr>
+                    <pic:cNvPr id="1" name=""/>
+                    <pic:cNvPicPr/>
+                  </pic:nvPicPr>
+                  <pic:blipFill>
+                    <a:blip r:embed="rId29"/>
+                    <a:stretch>
+                      <a:fillRect/>
+                    </a:stretch>
+                  </pic:blipFill>
+                  <pic:spPr>
+                    <a:xfrm>
+                      <a:off x="0" y="0"/>
+                      <a:ext cx="4403585" cy="2257718"/>
+                    </a:xfrm>
+                    <a:prstGeom prst="rect">
+                      <a:avLst/>
+                    </a:prstGeom>
+                  </pic:spPr>
+                </pic:pic>
+              </a:graphicData>
+            </a:graphic>
+          </wp:inline>
+        </w:drawing>
+      </w:r>
+    </w:p>
+    <w:p>
+      <w:pPr>
+        <w:rPr>
+          <w:lang w:val="es-ES"/>
+        </w:rPr>
+      </w:pPr>
+      <w:r>
+        <w:rPr>
+          <w:lang w:val="es-ES"/>
+        </w:rPr>
+        <w:t>Esto es debido a que el servicio de HCE necesita recoger los Intents a través de este Intent-Filter, no puede hacerlo directamente. Para que la aplicación recoja solo los Intents de NFC que nos interesan, debemos crear un archivo XML especificando que tipos de aplicaciones ofrece nuestro servicio de emulación de etiquetas.</w:t>
+      </w:r>
+    </w:p>
+    <w:p>
+      <w:pPr>
+        <w:rPr>
+          <w:lang w:val="es-ES"/>
+        </w:rPr>
+      </w:pPr>
+      <w:r>
+        <w:rPr>
+          <w:lang w:val="es-ES"/>
+        </w:rPr>
+        <w:t>En este fichero XML se deben recoger todas las AID (application ID) que nuestro servicio esté dispuesto a procesar. En nuestro caso, solamente tenemos el AID que identifica a la aplicación de etiquetas de tipo 4 con mensajes NDEF:</w:t>
+      </w:r>
+    </w:p>
+    <w:p>
+      <w:pPr>
+        <w:jc w:val="center"/>
+        <w:rPr>
+          <w:lang w:val="es-ES"/>
+        </w:rPr>
+      </w:pPr>
+      <w:r>
+        <w:rPr>
+          <w:noProof/>
+        </w:rPr>
+        <w:drawing>
+          <wp:inline distT="0" distB="0" distL="0" distR="0" wp14:anchorId="44E8A447" wp14:editId="5CD6E05F">
+            <wp:extent cx="4667250" cy="1277676"/>
+            <wp:effectExtent l="0" t="0" r="0" b="0"/>
+            <wp:docPr id="39" name="Imagen 39"/>
+            <wp:cNvGraphicFramePr>
+              <a:graphicFrameLocks xmlns:a="http://schemas.openxmlformats.org/drawingml/2006/main" noChangeAspect="1"/>
+            </wp:cNvGraphicFramePr>
+            <a:graphic xmlns:a="http://schemas.openxmlformats.org/drawingml/2006/main">
+              <a:graphicData uri="http://schemas.openxmlformats.org/drawingml/2006/picture">
+                <pic:pic xmlns:pic="http://schemas.openxmlformats.org/drawingml/2006/picture">
+                  <pic:nvPicPr>
+                    <pic:cNvPr id="1" name=""/>
+                    <pic:cNvPicPr/>
+                  </pic:nvPicPr>
+                  <pic:blipFill>
+                    <a:blip r:embed="rId30"/>
+                    <a:stretch>
+                      <a:fillRect/>
+                    </a:stretch>
+                  </pic:blipFill>
+                  <pic:spPr>
+                    <a:xfrm>
+                      <a:off x="0" y="0"/>
+                      <a:ext cx="4687393" cy="1283190"/>
+                    </a:xfrm>
+                    <a:prstGeom prst="rect">
+                      <a:avLst/>
+                    </a:prstGeom>
+                  </pic:spPr>
+                </pic:pic>
+              </a:graphicData>
+            </a:graphic>
+          </wp:inline>
+        </w:drawing>
+      </w:r>
+    </w:p>
+    <w:p>
+      <w:pPr>
+        <w:rPr>
+          <w:lang w:val="es-ES"/>
+        </w:rPr>
+      </w:pPr>
+      <w:r>
+        <w:rPr>
+          <w:lang w:val="es-ES"/>
+        </w:rPr>
+        <w:t>La clase Java que implementa el servicio de emulación de etiquetas debe heredar de la clase HostApduService, el cual es un servicio especial de Android para HCE.</w:t>
+      </w:r>
+    </w:p>
+    <w:p>
+      <w:pPr>
+        <w:rPr>
+          <w:lang w:val="es-ES"/>
+        </w:rPr>
+      </w:pPr>
+      <w:r>
+        <w:rPr>
+          <w:lang w:val="es-ES"/>
+        </w:rPr>
+        <w:t>Cuando un servicio se lanza a partir de un Intent, el primer método de esta clase que se ejecuta es “onStartCommand”. En nuestro caso, se intenta recuperar la información adicional del Intent con el que se lanzó el servicio, es decir, la información de usuario que va a ser servida como mensaje NDEF. Se calcula NLEN y se prepara para poder servir el mensaje al recibir comandos APDU:</w:t>
+      </w:r>
+    </w:p>
+    <w:p>
+      <w:pPr>
+        <w:rPr>
+          <w:lang w:val="es-ES"/>
+        </w:rPr>
+      </w:pPr>
+      <w:r>
+        <w:rPr>
+          <w:noProof/>
+        </w:rPr>
+        <w:drawing>
+          <wp:inline distT="0" distB="0" distL="0" distR="0" wp14:anchorId="0A6B72CA" wp14:editId="217D45F5">
+            <wp:extent cx="5400040" cy="1403985"/>
+            <wp:effectExtent l="0" t="0" r="0" b="5715"/>
+            <wp:docPr id="40" name="Imagen 40"/>
+            <wp:cNvGraphicFramePr>
+              <a:graphicFrameLocks xmlns:a="http://schemas.openxmlformats.org/drawingml/2006/main" noChangeAspect="1"/>
+            </wp:cNvGraphicFramePr>
+            <a:graphic xmlns:a="http://schemas.openxmlformats.org/drawingml/2006/main">
+              <a:graphicData uri="http://schemas.openxmlformats.org/drawingml/2006/picture">
+                <pic:pic xmlns:pic="http://schemas.openxmlformats.org/drawingml/2006/picture">
+                  <pic:nvPicPr>
+                    <pic:cNvPr id="1" name=""/>
+                    <pic:cNvPicPr/>
+                  </pic:nvPicPr>
+                  <pic:blipFill>
+                    <a:blip r:embed="rId31"/>
+                    <a:stretch>
+                      <a:fillRect/>
+                    </a:stretch>
+                  </pic:blipFill>
+                  <pic:spPr>
+                    <a:xfrm>
+                      <a:off x="0" y="0"/>
+                      <a:ext cx="5400040" cy="1403985"/>
+                    </a:xfrm>
+                    <a:prstGeom prst="rect">
+                      <a:avLst/>
+                    </a:prstGeom>
+                  </pic:spPr>
+                </pic:pic>
+              </a:graphicData>
+            </a:graphic>
+          </wp:inline>
+        </w:drawing>
+      </w:r>
+    </w:p>
+    <w:p>
+      <w:pPr>
+        <w:rPr>
+          <w:lang w:val="es-ES"/>
+        </w:rPr>
+      </w:pPr>
+      <w:r>
+        <w:rPr>
+          <w:lang w:val="es-ES"/>
+        </w:rPr>
+        <w:lastRenderedPageBreak/>
+        <w:t xml:space="preserve">Para crear el </w:t>
+      </w:r>
+      <w:r>
+        <w:rPr>
+          <w:lang w:val="es-ES"/>
+        </w:rPr>
+        <w:t>mensaje</w:t>
+      </w:r>
+      <w:r>
+        <w:rPr>
+          <w:lang w:val="es-ES"/>
+        </w:rPr>
+        <w:t xml:space="preserve"> NDEF</w:t>
+      </w:r>
+      <w:r>
+        <w:rPr>
+          <w:lang w:val="es-ES"/>
+        </w:rPr>
+        <w:t>, se debe crear un registro NDEF</w:t>
+      </w:r>
+      <w:r>
+        <w:rPr>
+          <w:lang w:val="es-ES"/>
+        </w:rPr>
+        <w:t xml:space="preserve"> </w:t>
+      </w:r>
+      <w:r>
+        <w:rPr>
+          <w:lang w:val="es-ES"/>
+        </w:rPr>
+        <w:t xml:space="preserve">llamando </w:t>
+      </w:r>
+      <w:r>
+        <w:rPr>
+          <w:lang w:val="es-ES"/>
+        </w:rPr>
+        <w:t>al método auxiliar “createTextRecord”. Este método se encarga de codificar el mensaje</w:t>
+      </w:r>
+      <w:r>
+        <w:rPr>
+          <w:lang w:val="es-ES"/>
+        </w:rPr>
+        <w:t xml:space="preserve"> añadiendo información sobre el idioma construyendo de esta forma la payload:</w:t>
+      </w:r>
+    </w:p>
+    <w:p>
+      <w:pPr>
+        <w:rPr>
+          <w:lang w:val="es-ES"/>
+        </w:rPr>
+      </w:pPr>
+      <w:r>
+        <w:rPr>
+          <w:noProof/>
+        </w:rPr>
+        <w:drawing>
+          <wp:inline distT="0" distB="0" distL="0" distR="0" wp14:anchorId="5C170B52" wp14:editId="5FA34212">
+            <wp:extent cx="5400040" cy="2385695"/>
+            <wp:effectExtent l="0" t="0" r="0" b="0"/>
+            <wp:docPr id="41" name="Imagen 41"/>
+            <wp:cNvGraphicFramePr>
+              <a:graphicFrameLocks xmlns:a="http://schemas.openxmlformats.org/drawingml/2006/main" noChangeAspect="1"/>
+            </wp:cNvGraphicFramePr>
+            <a:graphic xmlns:a="http://schemas.openxmlformats.org/drawingml/2006/main">
+              <a:graphicData uri="http://schemas.openxmlformats.org/drawingml/2006/picture">
+                <pic:pic xmlns:pic="http://schemas.openxmlformats.org/drawingml/2006/picture">
+                  <pic:nvPicPr>
+                    <pic:cNvPr id="1" name=""/>
+                    <pic:cNvPicPr/>
+                  </pic:nvPicPr>
+                  <pic:blipFill>
+                    <a:blip r:embed="rId32"/>
+                    <a:stretch>
+                      <a:fillRect/>
+                    </a:stretch>
+                  </pic:blipFill>
+                  <pic:spPr>
+                    <a:xfrm>
+                      <a:off x="0" y="0"/>
+                      <a:ext cx="5400040" cy="2385695"/>
+                    </a:xfrm>
+                    <a:prstGeom prst="rect">
+                      <a:avLst/>
+                    </a:prstGeom>
+                  </pic:spPr>
+                </pic:pic>
+              </a:graphicData>
+            </a:graphic>
+          </wp:inline>
+        </w:drawing>
+      </w:r>
+    </w:p>
+    <w:p>
+      <w:pPr>
+        <w:rPr>
+          <w:lang w:val="es-ES"/>
+        </w:rPr>
+      </w:pPr>
+      <w:r>
+        <w:rPr>
+          <w:lang w:val="es-ES"/>
+        </w:rPr>
+        <w:t>Una vez tenemos el mensaje NDEF, se convierte a un array de bytes y se calcula su longitud, rellenando el array de bytes de NLEN para que tenga un tamaño fijo de 2 posiciones.</w:t>
+      </w:r>
+    </w:p>
+    <w:p>
+      <w:pPr>
+        <w:rPr>
+          <w:lang w:val="es-ES"/>
+        </w:rPr>
+      </w:pPr>
+      <w:r>
+        <w:rPr>
+          <w:lang w:val="es-ES"/>
+        </w:rPr>
+        <w:t xml:space="preserve">En este punto, el servicio está activo y esperando comandos APDUs que procesar. Cuando un lector de tarjetas NFC se acerca al teléfono y encuentra el servicio de emulación, se le sirve la etiqueta. El lector y la tarjeta siguen el protocolo de comunicación definido al principio de la memoria en el apartado </w:t>
+      </w:r>
+      <w:hyperlink w:anchor="_Type_4_tagS" w:history="1">
+        <w:r>
+          <w:rPr>
+            <w:rStyle w:val="Hipervnculo"/>
+            <w:lang w:val="es-ES"/>
+          </w:rPr>
+          <w:t>Type 4 tags</w:t>
+        </w:r>
+      </w:hyperlink>
+      <w:r>
+        <w:rPr>
+          <w:lang w:val="es-ES"/>
+        </w:rPr>
+        <w:t>.</w:t>
+      </w:r>
+    </w:p>
+    <w:p>
+      <w:pPr>
+        <w:rPr>
+          <w:lang w:val="es-ES"/>
+        </w:rPr>
+      </w:pPr>
+      <w:r>
+        <w:rPr>
+          <w:lang w:val="es-ES"/>
+        </w:rPr>
+        <w:t>Para ello, la clase Java tiene arrays de bytes como atributos que identifican todos y cada uno de los comandos APDU y las respuestas APDU a estos comandos. A modo de ejemplo:</w:t>
+      </w:r>
+    </w:p>
+    <w:p>
+      <w:pPr>
+        <w:jc w:val="center"/>
+        <w:rPr>
+          <w:lang w:val="es-ES"/>
+        </w:rPr>
+      </w:pPr>
+      <w:r>
+        <w:rPr>
+          <w:noProof/>
+        </w:rPr>
+        <w:drawing>
+          <wp:inline distT="0" distB="0" distL="0" distR="0" wp14:anchorId="73E37A81" wp14:editId="203A4E87">
+            <wp:extent cx="3981450" cy="2170040"/>
+            <wp:effectExtent l="0" t="0" r="0" b="1905"/>
+            <wp:docPr id="42" name="Imagen 42"/>
+            <wp:cNvGraphicFramePr>
+              <a:graphicFrameLocks xmlns:a="http://schemas.openxmlformats.org/drawingml/2006/main" noChangeAspect="1"/>
+            </wp:cNvGraphicFramePr>
+            <a:graphic xmlns:a="http://schemas.openxmlformats.org/drawingml/2006/main">
+              <a:graphicData uri="http://schemas.openxmlformats.org/drawingml/2006/picture">
+                <pic:pic xmlns:pic="http://schemas.openxmlformats.org/drawingml/2006/picture">
+                  <pic:nvPicPr>
+                    <pic:cNvPr id="1" name=""/>
+                    <pic:cNvPicPr/>
+                  </pic:nvPicPr>
+                  <pic:blipFill>
+                    <a:blip r:embed="rId33"/>
+                    <a:stretch>
+                      <a:fillRect/>
+                    </a:stretch>
+                  </pic:blipFill>
+                  <pic:spPr>
+                    <a:xfrm>
+                      <a:off x="0" y="0"/>
+                      <a:ext cx="4001867" cy="2181168"/>
+                    </a:xfrm>
+                    <a:prstGeom prst="rect">
+                      <a:avLst/>
+                    </a:prstGeom>
+                  </pic:spPr>
+                </pic:pic>
+              </a:graphicData>
+            </a:graphic>
+          </wp:inline>
+        </w:drawing>
+      </w:r>
+    </w:p>
+    <w:p>
+      <w:pPr>
+        <w:rPr>
+          <w:lang w:val="es-ES"/>
+        </w:rPr>
+      </w:pPr>
+      <w:r>
+        <w:rPr>
+          <w:lang w:val="es-ES"/>
+        </w:rPr>
+        <w:t>Y las respuestas:</w:t>
+      </w:r>
+    </w:p>
+    <w:p>
+      <w:pPr>
+        <w:jc w:val="center"/>
+        <w:rPr>
+          <w:lang w:val="es-ES"/>
+        </w:rPr>
+      </w:pPr>
+      <w:r>
+        <w:rPr>
+          <w:noProof/>
+        </w:rPr>
+        <w:drawing>
+          <wp:inline distT="0" distB="0" distL="0" distR="0" wp14:anchorId="241751DD" wp14:editId="00BF9C2E">
+            <wp:extent cx="2996239" cy="1219200"/>
+            <wp:effectExtent l="0" t="0" r="0" b="0"/>
+            <wp:docPr id="43" name="Imagen 43"/>
+            <wp:cNvGraphicFramePr>
+              <a:graphicFrameLocks xmlns:a="http://schemas.openxmlformats.org/drawingml/2006/main" noChangeAspect="1"/>
+            </wp:cNvGraphicFramePr>
+            <a:graphic xmlns:a="http://schemas.openxmlformats.org/drawingml/2006/main">
+              <a:graphicData uri="http://schemas.openxmlformats.org/drawingml/2006/picture">
+                <pic:pic xmlns:pic="http://schemas.openxmlformats.org/drawingml/2006/picture">
+                  <pic:nvPicPr>
+                    <pic:cNvPr id="1" name=""/>
+                    <pic:cNvPicPr/>
+                  </pic:nvPicPr>
+                  <pic:blipFill>
+                    <a:blip r:embed="rId34"/>
+                    <a:stretch>
+                      <a:fillRect/>
+                    </a:stretch>
+                  </pic:blipFill>
+                  <pic:spPr>
+                    <a:xfrm>
+                      <a:off x="0" y="0"/>
+                      <a:ext cx="3142987" cy="1278913"/>
+                    </a:xfrm>
+                    <a:prstGeom prst="rect">
+                      <a:avLst/>
+                    </a:prstGeom>
+                  </pic:spPr>
+                </pic:pic>
+              </a:graphicData>
+            </a:graphic>
+          </wp:inline>
+        </w:drawing>
+      </w:r>
+    </w:p>
+    <w:p>
+      <w:pPr>
+        <w:rPr>
+          <w:lang w:val="es-ES"/>
+        </w:rPr>
+      </w:pPr>
+      <w:r>
+        <w:rPr>
+          <w:lang w:val="es-ES"/>
+        </w:rPr>
+        <w:lastRenderedPageBreak/>
+        <w:t>Estos arrays de bytes son los bytes especificados en el documento referente a la especificación de las etiquetas de tipo 4. El enlace a este documento se puede encontrar en la bibliografía.</w:t>
+      </w:r>
+    </w:p>
+    <w:p>
+      <w:pPr>
+        <w:rPr>
+          <w:lang w:val="es-ES"/>
+        </w:rPr>
+      </w:pPr>
+      <w:r>
+        <w:rPr>
+          <w:lang w:val="es-ES"/>
+        </w:rPr>
+        <w:t>Cuando el teléfono recibe un C-APDU, se llama al método “processCommandApdu”, pasando el C-APDU como parámetro. Simplemente tenemos que comprobar que C-APDU es comparándolo con los C-APDU que tenemos reconocidos y responder en consecuencia. Por ejemplo, en el caso de que se mande el primer comando (NDEF Tag Application Select):</w:t>
+      </w:r>
+    </w:p>
+    <w:p>
+      <w:pPr>
+        <w:jc w:val="center"/>
+        <w:rPr>
+          <w:lang w:val="es-ES"/>
+        </w:rPr>
+      </w:pPr>
+      <w:r>
+        <w:rPr>
+          <w:noProof/>
+        </w:rPr>
+        <w:drawing>
+          <wp:inline distT="0" distB="0" distL="0" distR="0" wp14:anchorId="4FCB6777" wp14:editId="16FF6A90">
+            <wp:extent cx="4362450" cy="1034573"/>
+            <wp:effectExtent l="0" t="0" r="0" b="0"/>
+            <wp:docPr id="44" name="Imagen 44"/>
+            <wp:cNvGraphicFramePr>
+              <a:graphicFrameLocks xmlns:a="http://schemas.openxmlformats.org/drawingml/2006/main" noChangeAspect="1"/>
+            </wp:cNvGraphicFramePr>
+            <a:graphic xmlns:a="http://schemas.openxmlformats.org/drawingml/2006/main">
+              <a:graphicData uri="http://schemas.openxmlformats.org/drawingml/2006/picture">
+                <pic:pic xmlns:pic="http://schemas.openxmlformats.org/drawingml/2006/picture">
+                  <pic:nvPicPr>
+                    <pic:cNvPr id="1" name=""/>
+                    <pic:cNvPicPr/>
+                  </pic:nvPicPr>
+                  <pic:blipFill>
+                    <a:blip r:embed="rId35"/>
+                    <a:stretch>
+                      <a:fillRect/>
+                    </a:stretch>
+                  </pic:blipFill>
+                  <pic:spPr>
+                    <a:xfrm>
+                      <a:off x="0" y="0"/>
+                      <a:ext cx="4417254" cy="1047570"/>
+                    </a:xfrm>
+                    <a:prstGeom prst="rect">
+                      <a:avLst/>
+                    </a:prstGeom>
+                  </pic:spPr>
+                </pic:pic>
+              </a:graphicData>
+            </a:graphic>
+          </wp:inline>
+        </w:drawing>
+      </w:r>
+    </w:p>
+    <w:p>
+      <w:pPr>
+        <w:rPr>
+          <w:lang w:val="es-ES"/>
+        </w:rPr>
+      </w:pPr>
+      <w:r>
+        <w:rPr>
+          <w:lang w:val="es-ES"/>
+        </w:rPr>
+        <w:t>El lector seguirá respondiendo con C-APDU, hasta que al final se pida el mensaje NDEF. La siguiente captura corresponde a la construcción de la respuesta para conseguir este mensaje NDEF:</w:t>
+      </w:r>
+    </w:p>
+    <w:p>
+      <w:pPr>
+        <w:rPr>
+          <w:lang w:val="es-ES"/>
+        </w:rPr>
+      </w:pPr>
+      <w:r>
+        <w:rPr>
+          <w:noProof/>
+        </w:rPr>
+        <w:drawing>
+          <wp:inline distT="0" distB="0" distL="0" distR="0" wp14:anchorId="62096BD1" wp14:editId="6E3AFAC1">
+            <wp:extent cx="5400040" cy="3976370"/>
+            <wp:effectExtent l="0" t="0" r="0" b="5080"/>
+            <wp:docPr id="45" name="Imagen 45"/>
+            <wp:cNvGraphicFramePr>
+              <a:graphicFrameLocks xmlns:a="http://schemas.openxmlformats.org/drawingml/2006/main" noChangeAspect="1"/>
+            </wp:cNvGraphicFramePr>
+            <a:graphic xmlns:a="http://schemas.openxmlformats.org/drawingml/2006/main">
+              <a:graphicData uri="http://schemas.openxmlformats.org/drawingml/2006/picture">
+                <pic:pic xmlns:pic="http://schemas.openxmlformats.org/drawingml/2006/picture">
+                  <pic:nvPicPr>
+                    <pic:cNvPr id="1" name=""/>
+                    <pic:cNvPicPr/>
+                  </pic:nvPicPr>
+                  <pic:blipFill>
+                    <a:blip r:embed="rId36"/>
+                    <a:stretch>
+                      <a:fillRect/>
+                    </a:stretch>
+                  </pic:blipFill>
+                  <pic:spPr>
+                    <a:xfrm>
+                      <a:off x="0" y="0"/>
+                      <a:ext cx="5400040" cy="3976370"/>
+                    </a:xfrm>
+                    <a:prstGeom prst="rect">
+                      <a:avLst/>
+                    </a:prstGeom>
+                  </pic:spPr>
+                </pic:pic>
+              </a:graphicData>
+            </a:graphic>
+          </wp:inline>
+        </w:drawing>
+      </w:r>
+    </w:p>
+    <w:p>
+      <w:pPr>
+        <w:rPr>
+          <w:lang w:val="es-ES"/>
+        </w:rPr>
+      </w:pPr>
+      <w:r>
+        <w:rPr>
+          <w:lang w:val="es-ES"/>
+        </w:rPr>
+        <w:t xml:space="preserve">Como podemos comprobar, justo antes de enviar el R-APDU con el mensaje NDEF, se llama al método “sendBroadCast”, pasándole como parámetro un booleano a true. </w:t>
+      </w:r>
+    </w:p>
+    <w:p>
+      <w:pPr>
+        <w:rPr>
+          <w:lang w:val="es-ES"/>
+        </w:rPr>
+      </w:pPr>
+      <w:r>
+        <w:rPr>
+          <w:lang w:val="es-ES"/>
+        </w:rPr>
+        <w:t>En caso de que algún comando NDEF no esté reconocido, se registra el error, se manda un broadcast con el booleano a false y se devuelve un R-APDU de error:</w:t>
+      </w:r>
+    </w:p>
+    <w:p>
+      <w:pPr>
+        <w:rPr>
+          <w:lang w:val="es-ES"/>
+        </w:rPr>
+      </w:pPr>
+      <w:r>
+        <w:rPr>
+          <w:noProof/>
+        </w:rPr>
+        <w:drawing>
+          <wp:inline distT="0" distB="0" distL="0" distR="0" wp14:anchorId="719B5BC4" wp14:editId="14521C05">
+            <wp:extent cx="5400040" cy="560070"/>
+            <wp:effectExtent l="0" t="0" r="0" b="0"/>
+            <wp:docPr id="46" name="Imagen 46"/>
+            <wp:cNvGraphicFramePr>
+              <a:graphicFrameLocks xmlns:a="http://schemas.openxmlformats.org/drawingml/2006/main" noChangeAspect="1"/>
+            </wp:cNvGraphicFramePr>
+            <a:graphic xmlns:a="http://schemas.openxmlformats.org/drawingml/2006/main">
+              <a:graphicData uri="http://schemas.openxmlformats.org/drawingml/2006/picture">
+                <pic:pic xmlns:pic="http://schemas.openxmlformats.org/drawingml/2006/picture">
+                  <pic:nvPicPr>
+                    <pic:cNvPr id="1" name=""/>
+                    <pic:cNvPicPr/>
+                  </pic:nvPicPr>
+                  <pic:blipFill>
+                    <a:blip r:embed="rId37"/>
+                    <a:stretch>
+                      <a:fillRect/>
+                    </a:stretch>
+                  </pic:blipFill>
+                  <pic:spPr>
+                    <a:xfrm>
+                      <a:off x="0" y="0"/>
+                      <a:ext cx="5448300" cy="565075"/>
+                    </a:xfrm>
+                    <a:prstGeom prst="rect">
+                      <a:avLst/>
+                    </a:prstGeom>
+                  </pic:spPr>
+                </pic:pic>
+              </a:graphicData>
+            </a:graphic>
+          </wp:inline>
+        </w:drawing>
+      </w:r>
+    </w:p>
+    <w:p>
+      <w:pPr>
+        <w:rPr>
+          <w:lang w:val="es-ES"/>
+        </w:rPr>
+      </w:pPr>
+      <w:r>
+        <w:rPr>
+          <w:lang w:val="es-ES"/>
+        </w:rPr>
+        <w:lastRenderedPageBreak/>
+        <w:t>En cuanto al método “sendBroadcast”, simplemente se crea un Intent que registra si la lectura de la etiqueta NFC emulada es correcta y se manda el broadcast a través del LocalBroadCastManager:</w:t>
+      </w:r>
+    </w:p>
+    <w:p>
+      <w:pPr>
+        <w:jc w:val="center"/>
+        <w:rPr>
+          <w:lang w:val="es-ES"/>
+        </w:rPr>
+      </w:pPr>
+      <w:r>
+        <w:rPr>
+          <w:noProof/>
+        </w:rPr>
+        <w:drawing>
+          <wp:inline distT="0" distB="0" distL="0" distR="0" wp14:anchorId="4E51948E" wp14:editId="71F4D857">
+            <wp:extent cx="4105275" cy="1032828"/>
+            <wp:effectExtent l="0" t="0" r="0" b="0"/>
+            <wp:docPr id="47" name="Imagen 47"/>
+            <wp:cNvGraphicFramePr>
+              <a:graphicFrameLocks xmlns:a="http://schemas.openxmlformats.org/drawingml/2006/main" noChangeAspect="1"/>
+            </wp:cNvGraphicFramePr>
+            <a:graphic xmlns:a="http://schemas.openxmlformats.org/drawingml/2006/main">
+              <a:graphicData uri="http://schemas.openxmlformats.org/drawingml/2006/picture">
+                <pic:pic xmlns:pic="http://schemas.openxmlformats.org/drawingml/2006/picture">
+                  <pic:nvPicPr>
+                    <pic:cNvPr id="1" name=""/>
+                    <pic:cNvPicPr/>
+                  </pic:nvPicPr>
+                  <pic:blipFill>
+                    <a:blip r:embed="rId38"/>
+                    <a:stretch>
+                      <a:fillRect/>
+                    </a:stretch>
+                  </pic:blipFill>
+                  <pic:spPr>
+                    <a:xfrm>
+                      <a:off x="0" y="0"/>
+                      <a:ext cx="4132360" cy="1039642"/>
+                    </a:xfrm>
+                    <a:prstGeom prst="rect">
+                      <a:avLst/>
+                    </a:prstGeom>
+                  </pic:spPr>
+                </pic:pic>
+              </a:graphicData>
+            </a:graphic>
+          </wp:inline>
+        </w:drawing>
+      </w:r>
+    </w:p>
+    <w:p>
+      <w:pPr>
+        <w:rPr>
+          <w:lang w:val="es-ES"/>
+        </w:rPr>
+      </w:pPr>
+      <w:r>
+        <w:rPr>
+          <w:lang w:val="es-ES"/>
+        </w:rPr>
+        <w:t>El broadcast llegará a la actividad de emulación de etiquetas y seguirá la lógica definida anteriormente.</w:t>
       </w:r>
     </w:p>
     <w:p>
@@ -10834,12 +12314,18 @@
           <w:lang w:val="es-ES"/>
         </w:rPr>
       </w:pPr>
-      <w:bookmarkStart w:id="13" w:name="_Toc48746097"/>
-      <w:r>
-        <w:rPr>
-          <w:lang w:val="es-ES"/>
-        </w:rPr>
-        <w:t>Actividad y servicio de emulación de tarjetas</w:t>
+      <w:bookmarkStart w:id="13" w:name="_Toc48835004"/>
+      <w:r>
+        <w:rPr>
+          <w:lang w:val="es-ES"/>
+        </w:rPr>
+        <w:t xml:space="preserve">Actividad de lectura de </w:t>
+      </w:r>
+      <w:r>
+        <w:rPr>
+          <w:lang w:val="es-ES"/>
+        </w:rPr>
+        <w:t>etiquetas</w:t>
       </w:r>
       <w:bookmarkEnd w:id="13"/>
     </w:p>
@@ -10853,7 +12339,915 @@
         <w:rPr>
           <w:lang w:val="es-ES"/>
         </w:rPr>
-        <w:t>Asdasd</w:t>
+        <w:t xml:space="preserve">La funcionalidad de </w:t>
+      </w:r>
+      <w:r>
+        <w:rPr>
+          <w:lang w:val="es-ES"/>
+        </w:rPr>
+        <w:t xml:space="preserve">lectura de etiquetas </w:t>
+      </w:r>
+      <w:r>
+        <w:rPr>
+          <w:lang w:val="es-ES"/>
+        </w:rPr>
+        <w:t xml:space="preserve">NFC se recoge en la actividad “ReadNFCActivity”. Esta clase, como el resto de las actividades de Android, extienden a la clase “AppCompatActivity”. En este caso, para poder leer las </w:t>
+      </w:r>
+      <w:r>
+        <w:rPr>
+          <w:lang w:val="es-ES"/>
+        </w:rPr>
+        <w:t>etiquetas</w:t>
+      </w:r>
+      <w:r>
+        <w:rPr>
+          <w:lang w:val="es-ES"/>
+        </w:rPr>
+        <w:t xml:space="preserve"> internamente en la clase y no necesitar de una clase auxiliar, la clase “ReadNFCActivity” también implementa la interfaz “NfcAdapter.ReaderCallback”.</w:t>
+      </w:r>
+    </w:p>
+    <w:p>
+      <w:pPr>
+        <w:rPr>
+          <w:lang w:val="es-ES"/>
+        </w:rPr>
+      </w:pPr>
+      <w:r>
+        <w:rPr>
+          <w:lang w:val="es-ES"/>
+        </w:rPr>
+        <w:t>La interfaz</w:t>
+      </w:r>
+      <w:r>
+        <w:rPr>
+          <w:lang w:val="es-ES"/>
+        </w:rPr>
+        <w:t xml:space="preserve"> de usuario</w:t>
+      </w:r>
+      <w:r>
+        <w:rPr>
+          <w:lang w:val="es-ES"/>
+        </w:rPr>
+        <w:t xml:space="preserve"> asociada a la actividad es bastante sencilla, cuenta con un botón para lanzar la lectura de </w:t>
+      </w:r>
+      <w:r>
+        <w:rPr>
+          <w:lang w:val="es-ES"/>
+        </w:rPr>
+        <w:t>etiquetas</w:t>
+      </w:r>
+      <w:r>
+        <w:rPr>
+          <w:lang w:val="es-ES"/>
+        </w:rPr>
+        <w:t xml:space="preserve"> NFC y un TextView para dejarle saber al usuario administrador el resultado de la lectura.</w:t>
+      </w:r>
+    </w:p>
+    <w:p>
+      <w:pPr>
+        <w:rPr>
+          <w:lang w:val="es-ES"/>
+        </w:rPr>
+      </w:pPr>
+      <w:r>
+        <w:rPr>
+          <w:lang w:val="es-ES"/>
+        </w:rPr>
+        <w:t>De cara a la implementación de la lectura de etiquetas se probaron dos acercamientos. El primero de ellos fue haciendo uso de la clase “ForegroundDispatch”.</w:t>
+      </w:r>
+    </w:p>
+    <w:p>
+      <w:pPr>
+        <w:rPr>
+          <w:lang w:val="es-ES"/>
+        </w:rPr>
+      </w:pPr>
+      <w:r>
+        <w:rPr>
+          <w:lang w:val="es-ES"/>
+        </w:rPr>
+        <w:t xml:space="preserve">ForegroundDispatch es un sistema de Android diseñado para la lectura de </w:t>
+      </w:r>
+      <w:r>
+        <w:rPr>
+          <w:lang w:val="es-ES"/>
+        </w:rPr>
+        <w:t>etiquetas</w:t>
+      </w:r>
+      <w:r>
+        <w:rPr>
+          <w:lang w:val="es-ES"/>
+        </w:rPr>
+        <w:t xml:space="preserve"> NFC. Este sistema se activa cuando la actividad de Android está en primer plano, y debe ser desactivad</w:t>
+      </w:r>
+      <w:r>
+        <w:rPr>
+          <w:lang w:val="es-ES"/>
+        </w:rPr>
+        <w:t>o</w:t>
+      </w:r>
+      <w:r>
+        <w:rPr>
+          <w:lang w:val="es-ES"/>
+        </w:rPr>
+        <w:t xml:space="preserve"> si la actividad deja de estar en primer plano. ForegroundDispatch se encarga de interceptar los Intents de NFC que le llegan al sistema Android, teniendo prioridad sobre el resto del sistema. La implementación es bastante simple y funciona perfectamente siempre que el teléfono móvil no sirva también </w:t>
+      </w:r>
+      <w:r>
+        <w:rPr>
+          <w:lang w:val="es-ES"/>
+        </w:rPr>
+        <w:t>etiquetas</w:t>
+      </w:r>
+      <w:r>
+        <w:rPr>
+          <w:lang w:val="es-ES"/>
+        </w:rPr>
+        <w:t xml:space="preserve"> </w:t>
+      </w:r>
+      <w:r>
+        <w:rPr>
+          <w:lang w:val="es-ES"/>
+        </w:rPr>
+        <w:t>NFC a través de HCE.</w:t>
+      </w:r>
+    </w:p>
+    <w:p>
+      <w:pPr>
+        <w:rPr>
+          <w:lang w:val="es-ES"/>
+        </w:rPr>
+      </w:pPr>
+      <w:r>
+        <w:rPr>
+          <w:lang w:val="es-ES"/>
+        </w:rPr>
+        <w:t xml:space="preserve">El problema es que el chip NFC del teléfono está haciendo un sondeo constante, buscando </w:t>
+      </w:r>
+      <w:r>
+        <w:rPr>
+          <w:lang w:val="es-ES"/>
+        </w:rPr>
+        <w:t>etiquetas</w:t>
+      </w:r>
+      <w:r>
+        <w:rPr>
+          <w:lang w:val="es-ES"/>
+        </w:rPr>
+        <w:t xml:space="preserve"> </w:t>
+      </w:r>
+      <w:r>
+        <w:rPr>
+          <w:lang w:val="es-ES"/>
+        </w:rPr>
+        <w:t xml:space="preserve">cercanas. Debido a que el emulador de </w:t>
+      </w:r>
+      <w:r>
+        <w:rPr>
+          <w:lang w:val="es-ES"/>
+        </w:rPr>
+        <w:t>etiquetas</w:t>
+      </w:r>
+      <w:r>
+        <w:rPr>
+          <w:lang w:val="es-ES"/>
+        </w:rPr>
+        <w:t xml:space="preserve"> </w:t>
+      </w:r>
+      <w:r>
+        <w:rPr>
+          <w:lang w:val="es-ES"/>
+        </w:rPr>
+        <w:t xml:space="preserve">necesita registrar un Intent-Filter en su manifiesto para su funcionamiento, este servicio de emulación de </w:t>
+      </w:r>
+      <w:r>
+        <w:rPr>
+          <w:lang w:val="es-ES"/>
+        </w:rPr>
+        <w:t>etiquetas</w:t>
+      </w:r>
+      <w:r>
+        <w:rPr>
+          <w:lang w:val="es-ES"/>
+        </w:rPr>
+        <w:t xml:space="preserve"> </w:t>
+      </w:r>
+      <w:r>
+        <w:rPr>
+          <w:lang w:val="es-ES"/>
+        </w:rPr>
+        <w:t xml:space="preserve">puede ser lanzado y recogerá los Intents de NFC que coincidan con el AID </w:t>
+      </w:r>
+      <w:r>
+        <w:rPr>
+          <w:lang w:val="es-ES"/>
+        </w:rPr>
+        <w:t>D2760000850101h</w:t>
+      </w:r>
+      <w:r>
+        <w:rPr>
+          <w:b/>
+          <w:bCs/>
+          <w:lang w:val="es-ES"/>
+        </w:rPr>
+        <w:t>,</w:t>
+      </w:r>
+      <w:r>
+        <w:rPr>
+          <w:lang w:val="es-ES"/>
+        </w:rPr>
+        <w:t xml:space="preserve"> aunque la aplicación no esté iniciada. </w:t>
+      </w:r>
+    </w:p>
+    <w:p>
+      <w:pPr>
+        <w:rPr>
+          <w:lang w:val="es-ES"/>
+        </w:rPr>
+      </w:pPr>
+      <w:r>
+        <w:rPr>
+          <w:lang w:val="es-ES"/>
+        </w:rPr>
+        <w:t xml:space="preserve">Cuando dos teléfonos se acercan entre sí, uno de ellos en modo lectura y el otro en modo emulación, </w:t>
+      </w:r>
+      <w:r>
+        <w:rPr>
+          <w:lang w:val="es-ES"/>
+        </w:rPr>
+        <w:t xml:space="preserve">aunque el segundo teléfono esté en modo emulación, el sondeo </w:t>
+      </w:r>
+      <w:r>
+        <w:rPr>
+          <w:lang w:val="es-ES"/>
+        </w:rPr>
+        <w:t xml:space="preserve">de búsqueda de etiquetas NFC cercanas </w:t>
+      </w:r>
+      <w:r>
+        <w:rPr>
+          <w:lang w:val="es-ES"/>
+        </w:rPr>
+        <w:t xml:space="preserve">continúa. El teléfono en modo emulación manda el Intent de NFC con el AID registrado en el Intent Filter, por lo que el servicio de emulación de </w:t>
+      </w:r>
+      <w:r>
+        <w:rPr>
+          <w:lang w:val="es-ES"/>
+        </w:rPr>
+        <w:t>etiquetas</w:t>
+      </w:r>
+      <w:r>
+        <w:rPr>
+          <w:lang w:val="es-ES"/>
+        </w:rPr>
+        <w:t xml:space="preserve"> </w:t>
+      </w:r>
+      <w:r>
+        <w:rPr>
+          <w:lang w:val="es-ES"/>
+        </w:rPr>
+        <w:t xml:space="preserve">del teléfono que está en modo lectura es lanzado. Esto produce que la lectura de </w:t>
+      </w:r>
+      <w:r>
+        <w:rPr>
+          <w:lang w:val="es-ES"/>
+        </w:rPr>
+        <w:t>etiquetas</w:t>
+      </w:r>
+      <w:r>
+        <w:rPr>
+          <w:lang w:val="es-ES"/>
+        </w:rPr>
+        <w:t xml:space="preserve"> </w:t>
+      </w:r>
+      <w:r>
+        <w:rPr>
+          <w:lang w:val="es-ES"/>
+        </w:rPr>
+        <w:t>sea cancelada.</w:t>
+      </w:r>
+      <w:r>
+        <w:rPr>
+          <w:lang w:val="es-ES"/>
+        </w:rPr>
+        <w:t xml:space="preserve"> </w:t>
+      </w:r>
+      <w:r>
+        <w:rPr>
+          <w:lang w:val="es-ES"/>
+        </w:rPr>
+        <w:t>Es por esto que ForegroundDispatch tuvo que ser descartado en el momento en el que se empezaron a hacer pruebas sobre el sistema</w:t>
+      </w:r>
+      <w:r>
+        <w:rPr>
+          <w:lang w:val="es-ES"/>
+        </w:rPr>
+        <w:t xml:space="preserve"> y se descubrió el problema</w:t>
+      </w:r>
+      <w:r>
+        <w:rPr>
+          <w:lang w:val="es-ES"/>
+        </w:rPr>
+        <w:t>.</w:t>
+      </w:r>
+    </w:p>
+    <w:p>
+      <w:pPr>
+        <w:rPr>
+          <w:lang w:val="es-ES"/>
+        </w:rPr>
+      </w:pPr>
+      <w:r>
+        <w:rPr>
+          <w:lang w:val="es-ES"/>
+        </w:rPr>
+        <w:t>La segunda opción y la implementada finalmente</w:t>
+      </w:r>
+      <w:r>
+        <w:rPr>
+          <w:lang w:val="es-ES"/>
+        </w:rPr>
+        <w:t xml:space="preserve"> es haciendo uso de la funcionalidad “ReaderMode” de la clase “NFCAdapter”.</w:t>
+      </w:r>
+    </w:p>
+    <w:p>
+      <w:pPr>
+        <w:rPr>
+          <w:lang w:val="es-ES"/>
+        </w:rPr>
+      </w:pPr>
+      <w:r>
+        <w:rPr>
+          <w:lang w:val="es-ES"/>
+        </w:rPr>
+        <w:t xml:space="preserve">ReaderMode limita el controlador de NFC del teléfono a que </w:t>
+      </w:r>
+      <w:r>
+        <w:rPr>
+          <w:lang w:val="es-ES"/>
+        </w:rPr>
+        <w:t>pare de servir ningún tipo de servicio NFC que no sea la lectura de etiquetas cercanas</w:t>
+      </w:r>
+      <w:r>
+        <w:rPr>
+          <w:lang w:val="es-ES"/>
+        </w:rPr>
+        <w:t xml:space="preserve">. Permite también limitar el tipo de etiquetas que se quieren leer, teniendo que especificar el tipo de </w:t>
+      </w:r>
+      <w:r>
+        <w:rPr>
+          <w:lang w:val="es-ES"/>
+        </w:rPr>
+        <w:t>etiquetas</w:t>
+      </w:r>
+      <w:r>
+        <w:rPr>
+          <w:lang w:val="es-ES"/>
+        </w:rPr>
+        <w:t xml:space="preserve"> NFC que se quieren leer, si se quieren obviar las etiquetas con mensajes NDEF, etcétera. El principal problema que se encontró a la hora de implementar el lector con ReaderMode fue la falta de documentación que hay con esta API.</w:t>
+      </w:r>
+    </w:p>
+    <w:p>
+      <w:pPr>
+        <w:rPr>
+          <w:lang w:val="es-ES"/>
+        </w:rPr>
+      </w:pPr>
+      <w:r>
+        <w:rPr>
+          <w:lang w:val="es-ES"/>
+        </w:rPr>
+        <w:lastRenderedPageBreak/>
+        <w:t>Volviendo al funcionamiento de la actividad, empecemos a analizar el código.</w:t>
+      </w:r>
+    </w:p>
+    <w:p>
+      <w:pPr>
+        <w:rPr>
+          <w:lang w:val="es-ES"/>
+        </w:rPr>
+      </w:pPr>
+      <w:r>
+        <w:rPr>
+          <w:lang w:val="es-ES"/>
+        </w:rPr>
+        <w:t>En un primer momento, como en el resto de las actividades Android, se enlazan los elementos de la interfaz con atributos de la clase y se registra un listener para el botón de lectura. El listener está encargado de llamar al método “enableReaderMode()”, cuyo código es el siguiente:</w:t>
+      </w:r>
+    </w:p>
+    <w:p>
+      <w:pPr>
+        <w:jc w:val="center"/>
+        <w:rPr>
+          <w:lang w:val="es-ES"/>
+        </w:rPr>
+      </w:pPr>
+      <w:r>
+        <w:rPr>
+          <w:noProof/>
+        </w:rPr>
+        <w:drawing>
+          <wp:inline distT="0" distB="0" distL="0" distR="0" wp14:anchorId="2C421F13" wp14:editId="7A4AD24C">
+            <wp:extent cx="5050062" cy="2409825"/>
+            <wp:effectExtent l="0" t="0" r="0" b="0"/>
+            <wp:docPr id="34" name="Imagen 34"/>
+            <wp:cNvGraphicFramePr>
+              <a:graphicFrameLocks xmlns:a="http://schemas.openxmlformats.org/drawingml/2006/main" noChangeAspect="1"/>
+            </wp:cNvGraphicFramePr>
+            <a:graphic xmlns:a="http://schemas.openxmlformats.org/drawingml/2006/main">
+              <a:graphicData uri="http://schemas.openxmlformats.org/drawingml/2006/picture">
+                <pic:pic xmlns:pic="http://schemas.openxmlformats.org/drawingml/2006/picture">
+                  <pic:nvPicPr>
+                    <pic:cNvPr id="1" name=""/>
+                    <pic:cNvPicPr/>
+                  </pic:nvPicPr>
+                  <pic:blipFill>
+                    <a:blip r:embed="rId39"/>
+                    <a:stretch>
+                      <a:fillRect/>
+                    </a:stretch>
+                  </pic:blipFill>
+                  <pic:spPr>
+                    <a:xfrm>
+                      <a:off x="0" y="0"/>
+                      <a:ext cx="5077065" cy="2422710"/>
+                    </a:xfrm>
+                    <a:prstGeom prst="rect">
+                      <a:avLst/>
+                    </a:prstGeom>
+                  </pic:spPr>
+                </pic:pic>
+              </a:graphicData>
+            </a:graphic>
+          </wp:inline>
+        </w:drawing>
+      </w:r>
+    </w:p>
+    <w:p>
+      <w:pPr>
+        <w:rPr>
+          <w:lang w:val="es-ES"/>
+        </w:rPr>
+      </w:pPr>
+      <w:r>
+        <w:rPr>
+          <w:lang w:val="es-ES"/>
+        </w:rPr>
+        <w:t xml:space="preserve">Este código se encarga de limpiar el TextView que ve el usuario en la interfaz gráfica. Después prepara la llamada para activar ReaderMode. Se activa un flag para evitar que haya lecturas consecutivas si no ha habido al menos un segundo entre lecturas, y se activa un segundo flag para que el modo lectura recoja solo </w:t>
+      </w:r>
+      <w:r>
+        <w:rPr>
+          <w:lang w:val="es-ES"/>
+        </w:rPr>
+        <w:t>etiquetas</w:t>
+      </w:r>
+      <w:r>
+        <w:rPr>
+          <w:lang w:val="es-ES"/>
+        </w:rPr>
+        <w:t xml:space="preserve"> </w:t>
+      </w:r>
+      <w:r>
+        <w:rPr>
+          <w:lang w:val="es-ES"/>
+        </w:rPr>
+        <w:t>NFC de tipo A. A parte de esto, se le debe proporcionar una instancia de la actividad, y la una instancia de la clase que implementa “NfcAdapter.ReaderCallback”, en este caso, por simplicidad, se escogió que la propia actividad implementase los métodos de la interfaz y que simplemente se registrase a sí misma como ReaderCallback.</w:t>
+      </w:r>
+      <w:r>
+        <w:rPr>
+          <w:lang w:val="es-ES"/>
+        </w:rPr>
+        <w:t xml:space="preserve"> Por último, se llama a enseñar un AlertDialog en pantalla que estará activo hasta que pare la lectura. </w:t>
+      </w:r>
+    </w:p>
+    <w:p>
+      <w:pPr>
+        <w:rPr>
+          <w:lang w:val="es-ES"/>
+        </w:rPr>
+      </w:pPr>
+      <w:r>
+        <w:rPr>
+          <w:lang w:val="es-ES"/>
+        </w:rPr>
+        <w:t xml:space="preserve">El </w:t>
+      </w:r>
+      <w:r>
+        <w:rPr>
+          <w:lang w:val="es-ES"/>
+        </w:rPr>
+        <w:t xml:space="preserve">AlertDialog </w:t>
+      </w:r>
+      <w:r>
+        <w:rPr>
+          <w:lang w:val="es-ES"/>
+        </w:rPr>
+        <w:t>es creado al crear la actividad. Se r</w:t>
+      </w:r>
+      <w:r>
+        <w:rPr>
+          <w:lang w:val="es-ES"/>
+        </w:rPr>
+        <w:t xml:space="preserve">egistra un listener para que cuando el AlertDialog se haga desaparecer (dismiss), ya sea porque se ha pulsado el botón de cancelar, minimizando la aplicación, o haciendo click en otras partes de la pantalla, se desactive el modo lectura. </w:t>
+      </w:r>
+    </w:p>
+    <w:p>
+      <w:pPr>
+        <w:rPr>
+          <w:lang w:val="es-ES"/>
+        </w:rPr>
+      </w:pPr>
+      <w:r>
+        <w:rPr>
+          <w:lang w:val="es-ES"/>
+        </w:rPr>
+        <w:t>El código es el siguiente:</w:t>
+      </w:r>
+    </w:p>
+    <w:p>
+      <w:pPr>
+        <w:jc w:val="center"/>
+        <w:rPr>
+          <w:lang w:val="es-ES"/>
+        </w:rPr>
+      </w:pPr>
+      <w:bookmarkStart w:id="14" w:name="_GoBack"/>
+      <w:r>
+        <w:rPr>
+          <w:noProof/>
+        </w:rPr>
+        <w:drawing>
+          <wp:inline distT="0" distB="0" distL="0" distR="0" wp14:anchorId="06B1C549" wp14:editId="2530CFA3">
+            <wp:extent cx="4449599" cy="2790825"/>
+            <wp:effectExtent l="0" t="0" r="8255" b="0"/>
+            <wp:docPr id="36" name="Imagen 36"/>
+            <wp:cNvGraphicFramePr>
+              <a:graphicFrameLocks xmlns:a="http://schemas.openxmlformats.org/drawingml/2006/main" noChangeAspect="1"/>
+            </wp:cNvGraphicFramePr>
+            <a:graphic xmlns:a="http://schemas.openxmlformats.org/drawingml/2006/main">
+              <a:graphicData uri="http://schemas.openxmlformats.org/drawingml/2006/picture">
+                <pic:pic xmlns:pic="http://schemas.openxmlformats.org/drawingml/2006/picture">
+                  <pic:nvPicPr>
+                    <pic:cNvPr id="1" name=""/>
+                    <pic:cNvPicPr/>
+                  </pic:nvPicPr>
+                  <pic:blipFill>
+                    <a:blip r:embed="rId40"/>
+                    <a:stretch>
+                      <a:fillRect/>
+                    </a:stretch>
+                  </pic:blipFill>
+                  <pic:spPr>
+                    <a:xfrm>
+                      <a:off x="0" y="0"/>
+                      <a:ext cx="4518866" cy="2834270"/>
+                    </a:xfrm>
+                    <a:prstGeom prst="rect">
+                      <a:avLst/>
+                    </a:prstGeom>
+                  </pic:spPr>
+                </pic:pic>
+              </a:graphicData>
+            </a:graphic>
+          </wp:inline>
+        </w:drawing>
+      </w:r>
+      <w:bookmarkEnd w:id="14"/>
+    </w:p>
+    <w:p>
+      <w:pPr>
+        <w:rPr>
+          <w:lang w:val="es-ES"/>
+        </w:rPr>
+      </w:pPr>
+      <w:r>
+        <w:rPr>
+          <w:lang w:val="es-ES"/>
+        </w:rPr>
+        <w:lastRenderedPageBreak/>
+        <w:t>El método encargado de desactivar el modo lectura es mucho más sencillo:</w:t>
+      </w:r>
+    </w:p>
+    <w:p>
+      <w:pPr>
+        <w:jc w:val="center"/>
+        <w:rPr>
+          <w:lang w:val="es-ES"/>
+        </w:rPr>
+      </w:pPr>
+      <w:r>
+        <w:rPr>
+          <w:noProof/>
+        </w:rPr>
+        <w:drawing>
+          <wp:inline distT="0" distB="0" distL="0" distR="0" wp14:anchorId="7C555FA7" wp14:editId="724387FF">
+            <wp:extent cx="4504762" cy="904762"/>
+            <wp:effectExtent l="0" t="0" r="0" b="0"/>
+            <wp:docPr id="20" name="Imagen 20"/>
+            <wp:cNvGraphicFramePr>
+              <a:graphicFrameLocks xmlns:a="http://schemas.openxmlformats.org/drawingml/2006/main" noChangeAspect="1"/>
+            </wp:cNvGraphicFramePr>
+            <a:graphic xmlns:a="http://schemas.openxmlformats.org/drawingml/2006/main">
+              <a:graphicData uri="http://schemas.openxmlformats.org/drawingml/2006/picture">
+                <pic:pic xmlns:pic="http://schemas.openxmlformats.org/drawingml/2006/picture">
+                  <pic:nvPicPr>
+                    <pic:cNvPr id="1" name=""/>
+                    <pic:cNvPicPr/>
+                  </pic:nvPicPr>
+                  <pic:blipFill>
+                    <a:blip r:embed="rId41"/>
+                    <a:stretch>
+                      <a:fillRect/>
+                    </a:stretch>
+                  </pic:blipFill>
+                  <pic:spPr>
+                    <a:xfrm>
+                      <a:off x="0" y="0"/>
+                      <a:ext cx="4504762" cy="904762"/>
+                    </a:xfrm>
+                    <a:prstGeom prst="rect">
+                      <a:avLst/>
+                    </a:prstGeom>
+                  </pic:spPr>
+                </pic:pic>
+              </a:graphicData>
+            </a:graphic>
+          </wp:inline>
+        </w:drawing>
+      </w:r>
+    </w:p>
+    <w:p>
+      <w:pPr>
+        <w:rPr>
+          <w:lang w:val="es-ES"/>
+        </w:rPr>
+      </w:pPr>
+      <w:r>
+        <w:rPr>
+          <w:lang w:val="es-ES"/>
+        </w:rPr>
+        <w:t xml:space="preserve">Recapitulando, cuando el usuario administrador haga click en el botón de lectura de </w:t>
+      </w:r>
+      <w:r>
+        <w:rPr>
+          <w:lang w:val="es-ES"/>
+        </w:rPr>
+        <w:t>etiquetas</w:t>
+      </w:r>
+      <w:r>
+        <w:rPr>
+          <w:lang w:val="es-ES"/>
+        </w:rPr>
+        <w:t>, se registrará el teléfono en modo lectura NFC y se creará un AlertDialog. Si se cierra este AlertDialog de cualquier forma, se desactivará el modo lectura.</w:t>
+      </w:r>
+    </w:p>
+    <w:p>
+      <w:pPr>
+        <w:rPr>
+          <w:lang w:val="es-ES"/>
+        </w:rPr>
+      </w:pPr>
+      <w:r>
+        <w:rPr>
+          <w:lang w:val="es-ES"/>
+        </w:rPr>
+        <w:t>Cuando la actividad registre un Intent de NFC que coincida con el flag que hemos establecido anteriormente (NFC tipo A), se llamará al método de la interfaz “NfcAdapter.ReaderCallback”, “onTagDiscovered”.</w:t>
+      </w:r>
+    </w:p>
+    <w:p>
+      <w:pPr>
+        <w:rPr>
+          <w:lang w:val="es-ES"/>
+        </w:rPr>
+      </w:pPr>
+      <w:r>
+        <w:rPr>
+          <w:lang w:val="es-ES"/>
+        </w:rPr>
+        <w:t>Este método recoge un objeto de tipo Tag. Los objetos de tipo Tag representan etiquetas NFC descubiertas. Una vez se ha descubierto la etiqueta, debemos recuperar su “TechList”, es decir, la lista de tecnologías que implementa la tecnología. En caso de que alguna de estas tecnologías sea NDEF, podemos seguir procediendo ya que coincide con lo que estamos buscando.</w:t>
+      </w:r>
+    </w:p>
+    <w:p>
+      <w:pPr>
+        <w:rPr>
+          <w:lang w:val="es-ES"/>
+        </w:rPr>
+      </w:pPr>
+      <w:r>
+        <w:rPr>
+          <w:lang w:val="es-ES"/>
+        </w:rPr>
+        <w:t>Se recupera el contenido NDEF de la etiqueta, se recupera el mensaje NDEF dentro de la etiqueta, el registro NDEF que haya dentro del mensaje y, por último, la payload de este mensaje, es decir, el texto:</w:t>
+      </w:r>
+    </w:p>
+    <w:p>
+      <w:pPr>
+        <w:jc w:val="center"/>
+        <w:rPr>
+          <w:lang w:val="es-ES"/>
+        </w:rPr>
+      </w:pPr>
+      <w:r>
+        <w:rPr>
+          <w:noProof/>
+        </w:rPr>
+        <w:drawing>
+          <wp:inline distT="0" distB="0" distL="0" distR="0" wp14:anchorId="3C26C024" wp14:editId="5513A75A">
+            <wp:extent cx="3343275" cy="1740533"/>
+            <wp:effectExtent l="0" t="0" r="0" b="0"/>
+            <wp:docPr id="21" name="Imagen 21"/>
+            <wp:cNvGraphicFramePr>
+              <a:graphicFrameLocks xmlns:a="http://schemas.openxmlformats.org/drawingml/2006/main" noChangeAspect="1"/>
+            </wp:cNvGraphicFramePr>
+            <a:graphic xmlns:a="http://schemas.openxmlformats.org/drawingml/2006/main">
+              <a:graphicData uri="http://schemas.openxmlformats.org/drawingml/2006/picture">
+                <pic:pic xmlns:pic="http://schemas.openxmlformats.org/drawingml/2006/picture">
+                  <pic:nvPicPr>
+                    <pic:cNvPr id="1" name=""/>
+                    <pic:cNvPicPr/>
+                  </pic:nvPicPr>
+                  <pic:blipFill>
+                    <a:blip r:embed="rId42"/>
+                    <a:stretch>
+                      <a:fillRect/>
+                    </a:stretch>
+                  </pic:blipFill>
+                  <pic:spPr>
+                    <a:xfrm>
+                      <a:off x="0" y="0"/>
+                      <a:ext cx="3387570" cy="1763593"/>
+                    </a:xfrm>
+                    <a:prstGeom prst="rect">
+                      <a:avLst/>
+                    </a:prstGeom>
+                  </pic:spPr>
+                </pic:pic>
+              </a:graphicData>
+            </a:graphic>
+          </wp:inline>
+        </w:drawing>
+      </w:r>
+    </w:p>
+    <w:p>
+      <w:pPr>
+        <w:rPr>
+          <w:lang w:val="es-ES"/>
+        </w:rPr>
+      </w:pPr>
+      <w:r>
+        <w:rPr>
+          <w:lang w:val="es-ES"/>
+        </w:rPr>
+        <w:t>Una vez tenemos el contenido del mensaje NDEF, tenemos que parsear el mensaje quitando los bits de la codificación de texto y los indicadores de idioma del mensaje:</w:t>
+      </w:r>
+    </w:p>
+    <w:p>
+      <w:pPr>
+        <w:rPr>
+          <w:lang w:val="es-ES"/>
+        </w:rPr>
+      </w:pPr>
+      <w:r>
+        <w:rPr>
+          <w:noProof/>
+        </w:rPr>
+        <w:drawing>
+          <wp:inline distT="0" distB="0" distL="0" distR="0" wp14:anchorId="55CD9313" wp14:editId="7E86BE49">
+            <wp:extent cx="5400040" cy="922020"/>
+            <wp:effectExtent l="0" t="0" r="0" b="0"/>
+            <wp:docPr id="22" name="Imagen 22"/>
+            <wp:cNvGraphicFramePr>
+              <a:graphicFrameLocks xmlns:a="http://schemas.openxmlformats.org/drawingml/2006/main" noChangeAspect="1"/>
+            </wp:cNvGraphicFramePr>
+            <a:graphic xmlns:a="http://schemas.openxmlformats.org/drawingml/2006/main">
+              <a:graphicData uri="http://schemas.openxmlformats.org/drawingml/2006/picture">
+                <pic:pic xmlns:pic="http://schemas.openxmlformats.org/drawingml/2006/picture">
+                  <pic:nvPicPr>
+                    <pic:cNvPr id="1" name=""/>
+                    <pic:cNvPicPr/>
+                  </pic:nvPicPr>
+                  <pic:blipFill>
+                    <a:blip r:embed="rId43"/>
+                    <a:stretch>
+                      <a:fillRect/>
+                    </a:stretch>
+                  </pic:blipFill>
+                  <pic:spPr>
+                    <a:xfrm>
+                      <a:off x="0" y="0"/>
+                      <a:ext cx="5400040" cy="922020"/>
+                    </a:xfrm>
+                    <a:prstGeom prst="rect">
+                      <a:avLst/>
+                    </a:prstGeom>
+                  </pic:spPr>
+                </pic:pic>
+              </a:graphicData>
+            </a:graphic>
+          </wp:inline>
+        </w:drawing>
+      </w:r>
+    </w:p>
+    <w:p>
+      <w:pPr>
+        <w:rPr>
+          <w:lang w:val="es-ES"/>
+        </w:rPr>
+      </w:pPr>
+      <w:r>
+        <w:rPr>
+          <w:lang w:val="es-ES"/>
+        </w:rPr>
+        <w:t>De esta forma, en el atributo tagContent tenemos el contenido</w:t>
+      </w:r>
+      <w:r>
+        <w:rPr>
+          <w:lang w:val="es-ES"/>
+        </w:rPr>
+        <w:t xml:space="preserve"> “limpio” de la </w:t>
+      </w:r>
+      <w:r>
+        <w:rPr>
+          <w:lang w:val="es-ES"/>
+        </w:rPr>
+        <w:t>etiqueta</w:t>
+      </w:r>
+      <w:r>
+        <w:rPr>
+          <w:lang w:val="es-ES"/>
+        </w:rPr>
+        <w:t xml:space="preserve"> </w:t>
+      </w:r>
+      <w:r>
+        <w:rPr>
+          <w:lang w:val="es-ES"/>
+        </w:rPr>
+        <w:t>NDEF que se ha leído, que debería ser el email identificador del empleado que está fichando. El siguiente paso es llamar a la AsyncTask encargada de enviársela al servidor HTTP. El funcionamiento de estas AsyncTask ha sido descrito anteriormente, por lo que simplemente explicaremos la gestión de la respuesta del servidor.</w:t>
+      </w:r>
+    </w:p>
+    <w:p>
+      <w:pPr>
+        <w:rPr>
+          <w:lang w:val="es-ES"/>
+        </w:rPr>
+      </w:pPr>
+      <w:r>
+        <w:rPr>
+          <w:lang w:val="es-ES"/>
+        </w:rPr>
+        <w:t xml:space="preserve">El método “onPostExecute” llama al método “updateInterface”, el cual recoge como parámetro el String de respuesta que el servidor HTTP está programado para devolver. En base a este String, se le notifica al </w:t>
+      </w:r>
+      <w:r>
+        <w:rPr>
+          <w:lang w:val="es-ES"/>
+        </w:rPr>
+        <w:lastRenderedPageBreak/>
+        <w:t>usuario del resultado de la operación. Por último, se hace dismiss del AlertDialog, desactivando el modo lectura:</w:t>
+      </w:r>
+    </w:p>
+    <w:p>
+      <w:pPr>
+        <w:jc w:val="center"/>
+        <w:rPr>
+          <w:lang w:val="es-ES"/>
+        </w:rPr>
+      </w:pPr>
+      <w:r>
+        <w:rPr>
+          <w:noProof/>
+        </w:rPr>
+        <w:drawing>
+          <wp:inline distT="0" distB="0" distL="0" distR="0" wp14:anchorId="7026CD5E" wp14:editId="2B118EF4">
+            <wp:extent cx="5286375" cy="3371121"/>
+            <wp:effectExtent l="0" t="0" r="0" b="1270"/>
+            <wp:docPr id="23" name="Imagen 23"/>
+            <wp:cNvGraphicFramePr>
+              <a:graphicFrameLocks xmlns:a="http://schemas.openxmlformats.org/drawingml/2006/main" noChangeAspect="1"/>
+            </wp:cNvGraphicFramePr>
+            <a:graphic xmlns:a="http://schemas.openxmlformats.org/drawingml/2006/main">
+              <a:graphicData uri="http://schemas.openxmlformats.org/drawingml/2006/picture">
+                <pic:pic xmlns:pic="http://schemas.openxmlformats.org/drawingml/2006/picture">
+                  <pic:nvPicPr>
+                    <pic:cNvPr id="1" name=""/>
+                    <pic:cNvPicPr/>
+                  </pic:nvPicPr>
+                  <pic:blipFill>
+                    <a:blip r:embed="rId44"/>
+                    <a:stretch>
+                      <a:fillRect/>
+                    </a:stretch>
+                  </pic:blipFill>
+                  <pic:spPr>
+                    <a:xfrm>
+                      <a:off x="0" y="0"/>
+                      <a:ext cx="5369095" cy="3423871"/>
+                    </a:xfrm>
+                    <a:prstGeom prst="rect">
+                      <a:avLst/>
+                    </a:prstGeom>
+                  </pic:spPr>
+                </pic:pic>
+              </a:graphicData>
+            </a:graphic>
+          </wp:inline>
+        </w:drawing>
       </w:r>
     </w:p>
     <w:p>
@@ -10863,14 +13257,14 @@
           <w:lang w:val="es-ES"/>
         </w:rPr>
       </w:pPr>
-      <w:bookmarkStart w:id="14" w:name="_Toc48746098"/>
+      <w:bookmarkStart w:id="15" w:name="_Toc48835005"/>
       <w:r>
         <w:rPr>
           <w:lang w:val="es-ES"/>
         </w:rPr>
         <w:t>Aplicación de escritorio para administradores</w:t>
       </w:r>
-      <w:bookmarkEnd w:id="14"/>
+      <w:bookmarkEnd w:id="15"/>
     </w:p>
     <w:p>
       <w:pPr>
@@ -10886,22 +13280,22 @@
           <w:lang w:val="es-ES"/>
         </w:rPr>
       </w:pPr>
-      <w:bookmarkStart w:id="15" w:name="_Toc48746099"/>
+      <w:bookmarkStart w:id="16" w:name="_Toc48835006"/>
       <w:r>
         <w:rPr>
           <w:lang w:val="es-ES"/>
         </w:rPr>
         <w:t>Bibliografía</w:t>
       </w:r>
-      <w:bookmarkEnd w:id="15"/>
-    </w:p>
-    <w:p>
-      <w:pPr>
-        <w:rPr>
-          <w:lang w:val="es-ES"/>
-        </w:rPr>
-      </w:pPr>
-      <w:hyperlink r:id="rId22" w:history="1">
+      <w:bookmarkEnd w:id="16"/>
+    </w:p>
+    <w:p>
+      <w:pPr>
+        <w:rPr>
+          <w:lang w:val="es-ES"/>
+        </w:rPr>
+      </w:pPr>
+      <w:hyperlink r:id="rId45" w:history="1">
         <w:r>
           <w:rPr>
             <w:rStyle w:val="Hipervnculo"/>
@@ -10917,7 +13311,7 @@
           <w:lang w:val="es-ES"/>
         </w:rPr>
       </w:pPr>
-      <w:hyperlink r:id="rId23" w:history="1">
+      <w:hyperlink r:id="rId46" w:history="1">
         <w:r>
           <w:rPr>
             <w:rStyle w:val="Hipervnculo"/>
@@ -10933,7 +13327,7 @@
           <w:lang w:val="es-ES"/>
         </w:rPr>
       </w:pPr>
-      <w:hyperlink r:id="rId24" w:history="1">
+      <w:hyperlink r:id="rId47" w:history="1">
         <w:r>
           <w:rPr>
             <w:rStyle w:val="Hipervnculo"/>
@@ -10950,7 +13344,7 @@
           <w:lang w:val="es-ES"/>
         </w:rPr>
       </w:pPr>
-      <w:hyperlink r:id="rId25" w:history="1">
+      <w:hyperlink r:id="rId48" w:history="1">
         <w:r>
           <w:rPr>
             <w:rStyle w:val="Hipervnculo"/>
@@ -10966,7 +13360,7 @@
           <w:lang w:val="es-ES"/>
         </w:rPr>
       </w:pPr>
-      <w:hyperlink r:id="rId26" w:history="1">
+      <w:hyperlink r:id="rId49" w:history="1">
         <w:r>
           <w:rPr>
             <w:rStyle w:val="Hipervnculo"/>
@@ -10983,7 +13377,7 @@
           <w:lang w:val="es-ES"/>
         </w:rPr>
       </w:pPr>
-      <w:hyperlink r:id="rId27" w:history="1">
+      <w:hyperlink r:id="rId50" w:history="1">
         <w:r>
           <w:rPr>
             <w:rStyle w:val="Hipervnculo"/>
@@ -11009,7 +13403,7 @@
         </w:rPr>
         <w:t xml:space="preserve">NFC Forum: </w:t>
       </w:r>
-      <w:hyperlink r:id="rId28" w:history="1">
+      <w:hyperlink r:id="rId51" w:history="1">
         <w:r>
           <w:rPr>
             <w:rStyle w:val="Hipervnculo"/>
@@ -11036,7 +13430,7 @@
       <w:r>
         <w:t xml:space="preserve">: </w:t>
       </w:r>
-      <w:hyperlink r:id="rId29" w:history="1">
+      <w:hyperlink r:id="rId52" w:history="1">
         <w:r>
           <w:rPr>
             <w:rStyle w:val="Hipervnculo"/>
@@ -11069,7 +13463,7 @@
         </w:rPr>
         <w:t xml:space="preserve">e draw.io: </w:t>
       </w:r>
-      <w:hyperlink r:id="rId30" w:history="1">
+      <w:hyperlink r:id="rId53" w:history="1">
         <w:r>
           <w:rPr>
             <w:rStyle w:val="Hipervnculo"/>
@@ -13729,7 +16123,7 @@
 </file>
 
 <file path=customXml/itemProps1.xml><?xml version="1.0" encoding="utf-8"?>
-<ds:datastoreItem xmlns:ds="http://schemas.openxmlformats.org/officeDocument/2006/customXml" ds:itemID="{843794F8-EF44-4B29-B549-30BFC44718E4}">
+<ds:datastoreItem xmlns:ds="http://schemas.openxmlformats.org/officeDocument/2006/customXml" ds:itemID="{EA8C88CB-E189-489E-9936-1CC8FB3DB489}">
   <ds:schemaRefs>
     <ds:schemaRef ds:uri="http://schemas.openxmlformats.org/officeDocument/2006/bibliography"/>
   </ds:schemaRefs>

</xml_diff>